<commit_message>
Data Charge & EDA with Python v2
</commit_message>
<xml_diff>
--- a/F1WC_1950-2024/Guia_TFM.docx
+++ b/F1WC_1950-2024/Guia_TFM.docx
@@ -193,40 +193,2970 @@
           <w:b/>
         </w:rPr>
       </w:pPr>
-      <w:proofErr w:type="spellStart"/>
       <w:r>
         <w:rPr>
           <w:rFonts w:asciiTheme="majorHAnsi" w:hAnsiTheme="majorHAnsi"/>
           <w:b/>
         </w:rPr>
-        <w:t>Guia</w:t>
-      </w:r>
-      <w:proofErr w:type="spellEnd"/>
-      <w:r>
+        <w:t xml:space="preserve">Proceso de EDA </w:t>
+      </w:r>
+    </w:p>
+    <w:p>
+      <w:pPr>
+        <w:spacing w:before="120" w:after="240" w:line="240" w:lineRule="auto"/>
         <w:rPr>
           <w:rFonts w:asciiTheme="majorHAnsi" w:hAnsiTheme="majorHAnsi"/>
           <w:b/>
         </w:rPr>
-        <w:t xml:space="preserve"> de creación</w:t>
-      </w:r>
-    </w:p>
-    <w:p>
-      <w:pPr>
-        <w:spacing w:before="120" w:after="240" w:line="240" w:lineRule="auto"/>
-        <w:rPr>
-          <w:rFonts w:asciiTheme="majorHAnsi" w:hAnsiTheme="majorHAnsi"/>
-          <w:bCs/>
-        </w:rPr>
-      </w:pPr>
-    </w:p>
-    <w:p>
-      <w:pPr>
-        <w:spacing w:before="120" w:after="240" w:line="240" w:lineRule="auto"/>
-        <w:rPr>
-          <w:rFonts w:asciiTheme="majorHAnsi" w:hAnsiTheme="majorHAnsi"/>
-          <w:bCs/>
-        </w:rPr>
-      </w:pPr>
+      </w:pPr>
+      <w:r>
+        <w:rPr>
+          <w:rFonts w:asciiTheme="majorHAnsi" w:hAnsiTheme="majorHAnsi"/>
+          <w:b/>
+        </w:rPr>
+        <w:t>1. Lectura de archivos</w:t>
+      </w:r>
+    </w:p>
+    <w:p>
+      <w:pPr>
+        <w:spacing w:before="120" w:after="240" w:line="240" w:lineRule="auto"/>
+        <w:rPr>
+          <w:rFonts w:asciiTheme="majorHAnsi" w:hAnsiTheme="majorHAnsi"/>
+          <w:bCs/>
+        </w:rPr>
+      </w:pPr>
+      <w:r>
+        <w:rPr>
+          <w:rFonts w:asciiTheme="majorHAnsi" w:hAnsiTheme="majorHAnsi"/>
+          <w:bCs/>
+        </w:rPr>
+        <w:t>Se importaron las librerías básicas</w:t>
+      </w:r>
+      <w:r>
+        <w:rPr>
+          <w:rFonts w:asciiTheme="majorHAnsi" w:hAnsiTheme="majorHAnsi"/>
+          <w:bCs/>
+        </w:rPr>
+        <w:t xml:space="preserve">, pandas y </w:t>
+      </w:r>
+      <w:proofErr w:type="spellStart"/>
+      <w:r>
+        <w:rPr>
+          <w:rFonts w:asciiTheme="majorHAnsi" w:hAnsiTheme="majorHAnsi"/>
+          <w:bCs/>
+        </w:rPr>
+        <w:t>numpy</w:t>
+      </w:r>
+      <w:proofErr w:type="spellEnd"/>
+      <w:r>
+        <w:rPr>
+          <w:rFonts w:asciiTheme="majorHAnsi" w:hAnsiTheme="majorHAnsi"/>
+          <w:bCs/>
+        </w:rPr>
+        <w:t>,</w:t>
+      </w:r>
+      <w:r>
+        <w:rPr>
+          <w:rFonts w:asciiTheme="majorHAnsi" w:hAnsiTheme="majorHAnsi"/>
+          <w:bCs/>
+        </w:rPr>
+        <w:t xml:space="preserve"> se leyeron los archivos CSV </w:t>
+      </w:r>
+      <w:r>
+        <w:rPr>
+          <w:rFonts w:asciiTheme="majorHAnsi" w:hAnsiTheme="majorHAnsi"/>
+          <w:bCs/>
+        </w:rPr>
+        <w:t>y</w:t>
+      </w:r>
+      <w:r>
+        <w:rPr>
+          <w:rFonts w:asciiTheme="majorHAnsi" w:hAnsiTheme="majorHAnsi"/>
+          <w:bCs/>
+        </w:rPr>
+        <w:t xml:space="preserve"> </w:t>
+      </w:r>
+      <w:r>
+        <w:rPr>
+          <w:rFonts w:asciiTheme="majorHAnsi" w:hAnsiTheme="majorHAnsi"/>
+          <w:bCs/>
+        </w:rPr>
+        <w:t xml:space="preserve">se convirtieron </w:t>
+      </w:r>
+      <w:r>
+        <w:rPr>
+          <w:rFonts w:asciiTheme="majorHAnsi" w:hAnsiTheme="majorHAnsi"/>
+          <w:bCs/>
+        </w:rPr>
+        <w:t xml:space="preserve">en </w:t>
+      </w:r>
+      <w:proofErr w:type="spellStart"/>
+      <w:r>
+        <w:rPr>
+          <w:rFonts w:asciiTheme="majorHAnsi" w:hAnsiTheme="majorHAnsi"/>
+          <w:bCs/>
+        </w:rPr>
+        <w:t>DataFrames</w:t>
+      </w:r>
+      <w:proofErr w:type="spellEnd"/>
+      <w:r>
+        <w:rPr>
+          <w:rFonts w:asciiTheme="majorHAnsi" w:hAnsiTheme="majorHAnsi"/>
+          <w:bCs/>
+        </w:rPr>
+        <w:t xml:space="preserve"> para trabajar con ellos mediante el método </w:t>
+      </w:r>
+      <w:r>
+        <w:rPr>
+          <w:rFonts w:asciiTheme="majorHAnsi" w:hAnsiTheme="majorHAnsi"/>
+          <w:bCs/>
+        </w:rPr>
+        <w:t xml:space="preserve">de pandas </w:t>
+      </w:r>
+      <w:proofErr w:type="spellStart"/>
+      <w:r>
+        <w:rPr>
+          <w:rFonts w:asciiTheme="majorHAnsi" w:hAnsiTheme="majorHAnsi"/>
+          <w:bCs/>
+        </w:rPr>
+        <w:t>read_csv</w:t>
+      </w:r>
+      <w:proofErr w:type="spellEnd"/>
+    </w:p>
+    <w:p>
+      <w:pPr>
+        <w:spacing w:before="120" w:after="240" w:line="240" w:lineRule="auto"/>
+        <w:rPr>
+          <w:rFonts w:asciiTheme="majorHAnsi" w:hAnsiTheme="majorHAnsi"/>
+          <w:bCs/>
+        </w:rPr>
+      </w:pPr>
+      <w:proofErr w:type="spellStart"/>
+      <w:r>
+        <w:rPr>
+          <w:rFonts w:asciiTheme="majorHAnsi" w:hAnsiTheme="majorHAnsi"/>
+          <w:bCs/>
+        </w:rPr>
+        <w:t>circuits</w:t>
+      </w:r>
+      <w:proofErr w:type="spellEnd"/>
+      <w:r>
+        <w:rPr>
+          <w:rFonts w:asciiTheme="majorHAnsi" w:hAnsiTheme="majorHAnsi"/>
+          <w:bCs/>
+        </w:rPr>
+        <w:t xml:space="preserve"> = </w:t>
+      </w:r>
+      <w:proofErr w:type="spellStart"/>
+      <w:proofErr w:type="gramStart"/>
+      <w:r>
+        <w:rPr>
+          <w:rFonts w:asciiTheme="majorHAnsi" w:hAnsiTheme="majorHAnsi"/>
+          <w:bCs/>
+        </w:rPr>
+        <w:t>pd.read</w:t>
+      </w:r>
+      <w:proofErr w:type="gramEnd"/>
+      <w:r>
+        <w:rPr>
+          <w:rFonts w:asciiTheme="majorHAnsi" w:hAnsiTheme="majorHAnsi"/>
+          <w:bCs/>
+        </w:rPr>
+        <w:t>_</w:t>
+      </w:r>
+      <w:proofErr w:type="gramStart"/>
+      <w:r>
+        <w:rPr>
+          <w:rFonts w:asciiTheme="majorHAnsi" w:hAnsiTheme="majorHAnsi"/>
+          <w:bCs/>
+        </w:rPr>
+        <w:t>csv</w:t>
+      </w:r>
+      <w:proofErr w:type="spellEnd"/>
+      <w:r>
+        <w:rPr>
+          <w:rFonts w:asciiTheme="majorHAnsi" w:hAnsiTheme="majorHAnsi"/>
+          <w:bCs/>
+        </w:rPr>
+        <w:t>(</w:t>
+      </w:r>
+      <w:proofErr w:type="gramEnd"/>
+      <w:r>
+        <w:rPr>
+          <w:rFonts w:asciiTheme="majorHAnsi" w:hAnsiTheme="majorHAnsi"/>
+          <w:bCs/>
+        </w:rPr>
+        <w:t xml:space="preserve">'./00_data_raw/circuits.csv', </w:t>
+      </w:r>
+      <w:proofErr w:type="spellStart"/>
+      <w:r>
+        <w:rPr>
+          <w:rFonts w:asciiTheme="majorHAnsi" w:hAnsiTheme="majorHAnsi"/>
+          <w:bCs/>
+        </w:rPr>
+        <w:t>index_col</w:t>
+      </w:r>
+      <w:proofErr w:type="spellEnd"/>
+      <w:r>
+        <w:rPr>
+          <w:rFonts w:asciiTheme="majorHAnsi" w:hAnsiTheme="majorHAnsi"/>
+          <w:bCs/>
+        </w:rPr>
+        <w:t>=0)</w:t>
+      </w:r>
+    </w:p>
+    <w:p>
+      <w:pPr>
+        <w:spacing w:before="120" w:after="240" w:line="240" w:lineRule="auto"/>
+        <w:rPr>
+          <w:rFonts w:asciiTheme="majorHAnsi" w:hAnsiTheme="majorHAnsi"/>
+          <w:bCs/>
+        </w:rPr>
+      </w:pPr>
+      <w:proofErr w:type="spellStart"/>
+      <w:r>
+        <w:rPr>
+          <w:rFonts w:asciiTheme="majorHAnsi" w:hAnsiTheme="majorHAnsi"/>
+          <w:bCs/>
+        </w:rPr>
+        <w:t>constructor_results</w:t>
+      </w:r>
+      <w:proofErr w:type="spellEnd"/>
+      <w:r>
+        <w:rPr>
+          <w:rFonts w:asciiTheme="majorHAnsi" w:hAnsiTheme="majorHAnsi"/>
+          <w:bCs/>
+        </w:rPr>
+        <w:t xml:space="preserve"> = </w:t>
+      </w:r>
+      <w:proofErr w:type="spellStart"/>
+      <w:proofErr w:type="gramStart"/>
+      <w:r>
+        <w:rPr>
+          <w:rFonts w:asciiTheme="majorHAnsi" w:hAnsiTheme="majorHAnsi"/>
+          <w:bCs/>
+        </w:rPr>
+        <w:t>pd.read</w:t>
+      </w:r>
+      <w:proofErr w:type="gramEnd"/>
+      <w:r>
+        <w:rPr>
+          <w:rFonts w:asciiTheme="majorHAnsi" w:hAnsiTheme="majorHAnsi"/>
+          <w:bCs/>
+        </w:rPr>
+        <w:t>_</w:t>
+      </w:r>
+      <w:proofErr w:type="gramStart"/>
+      <w:r>
+        <w:rPr>
+          <w:rFonts w:asciiTheme="majorHAnsi" w:hAnsiTheme="majorHAnsi"/>
+          <w:bCs/>
+        </w:rPr>
+        <w:t>csv</w:t>
+      </w:r>
+      <w:proofErr w:type="spellEnd"/>
+      <w:r>
+        <w:rPr>
+          <w:rFonts w:asciiTheme="majorHAnsi" w:hAnsiTheme="majorHAnsi"/>
+          <w:bCs/>
+        </w:rPr>
+        <w:t>(</w:t>
+      </w:r>
+      <w:proofErr w:type="gramEnd"/>
+      <w:r>
+        <w:rPr>
+          <w:rFonts w:asciiTheme="majorHAnsi" w:hAnsiTheme="majorHAnsi"/>
+          <w:bCs/>
+        </w:rPr>
+        <w:t xml:space="preserve">'./00_data_raw/constructor_results.csv', </w:t>
+      </w:r>
+      <w:proofErr w:type="spellStart"/>
+      <w:r>
+        <w:rPr>
+          <w:rFonts w:asciiTheme="majorHAnsi" w:hAnsiTheme="majorHAnsi"/>
+          <w:bCs/>
+        </w:rPr>
+        <w:t>index_col</w:t>
+      </w:r>
+      <w:proofErr w:type="spellEnd"/>
+      <w:r>
+        <w:rPr>
+          <w:rFonts w:asciiTheme="majorHAnsi" w:hAnsiTheme="majorHAnsi"/>
+          <w:bCs/>
+        </w:rPr>
+        <w:t>=0)</w:t>
+      </w:r>
+    </w:p>
+    <w:p>
+      <w:pPr>
+        <w:spacing w:before="120" w:after="240" w:line="240" w:lineRule="auto"/>
+        <w:rPr>
+          <w:rFonts w:asciiTheme="majorHAnsi" w:hAnsiTheme="majorHAnsi"/>
+          <w:bCs/>
+        </w:rPr>
+      </w:pPr>
+      <w:r>
+        <w:rPr>
+          <w:rFonts w:asciiTheme="majorHAnsi" w:hAnsiTheme="majorHAnsi"/>
+          <w:bCs/>
+        </w:rPr>
+        <w:t xml:space="preserve"># ...se leen todos los </w:t>
+      </w:r>
+      <w:proofErr w:type="spellStart"/>
+      <w:r>
+        <w:rPr>
+          <w:rFonts w:asciiTheme="majorHAnsi" w:hAnsiTheme="majorHAnsi"/>
+          <w:bCs/>
+        </w:rPr>
+        <w:t>CSVs</w:t>
+      </w:r>
+      <w:proofErr w:type="spellEnd"/>
+      <w:r>
+        <w:rPr>
+          <w:rFonts w:asciiTheme="majorHAnsi" w:hAnsiTheme="majorHAnsi"/>
+          <w:bCs/>
+        </w:rPr>
+        <w:t xml:space="preserve"> hasta status.csv</w:t>
+      </w:r>
+    </w:p>
+    <w:p>
+      <w:pPr>
+        <w:spacing w:before="120" w:after="240" w:line="240" w:lineRule="auto"/>
+        <w:rPr>
+          <w:rFonts w:asciiTheme="majorHAnsi" w:hAnsiTheme="majorHAnsi"/>
+          <w:bCs/>
+        </w:rPr>
+      </w:pPr>
+      <w:proofErr w:type="gramStart"/>
+      <w:r>
+        <w:rPr>
+          <w:rFonts w:asciiTheme="majorHAnsi" w:hAnsiTheme="majorHAnsi"/>
+          <w:bCs/>
+        </w:rPr>
+        <w:t>status</w:t>
+      </w:r>
+      <w:proofErr w:type="gramEnd"/>
+      <w:r>
+        <w:rPr>
+          <w:rFonts w:asciiTheme="majorHAnsi" w:hAnsiTheme="majorHAnsi"/>
+          <w:bCs/>
+        </w:rPr>
+        <w:t xml:space="preserve"> = </w:t>
+      </w:r>
+      <w:proofErr w:type="spellStart"/>
+      <w:proofErr w:type="gramStart"/>
+      <w:r>
+        <w:rPr>
+          <w:rFonts w:asciiTheme="majorHAnsi" w:hAnsiTheme="majorHAnsi"/>
+          <w:bCs/>
+        </w:rPr>
+        <w:t>pd.read</w:t>
+      </w:r>
+      <w:proofErr w:type="gramEnd"/>
+      <w:r>
+        <w:rPr>
+          <w:rFonts w:asciiTheme="majorHAnsi" w:hAnsiTheme="majorHAnsi"/>
+          <w:bCs/>
+        </w:rPr>
+        <w:t>_</w:t>
+      </w:r>
+      <w:proofErr w:type="gramStart"/>
+      <w:r>
+        <w:rPr>
+          <w:rFonts w:asciiTheme="majorHAnsi" w:hAnsiTheme="majorHAnsi"/>
+          <w:bCs/>
+        </w:rPr>
+        <w:t>csv</w:t>
+      </w:r>
+      <w:proofErr w:type="spellEnd"/>
+      <w:r>
+        <w:rPr>
+          <w:rFonts w:asciiTheme="majorHAnsi" w:hAnsiTheme="majorHAnsi"/>
+          <w:bCs/>
+        </w:rPr>
+        <w:t>(</w:t>
+      </w:r>
+      <w:proofErr w:type="gramEnd"/>
+      <w:r>
+        <w:rPr>
+          <w:rFonts w:asciiTheme="majorHAnsi" w:hAnsiTheme="majorHAnsi"/>
+          <w:bCs/>
+        </w:rPr>
+        <w:t xml:space="preserve">'./00_data_raw/status.csv', </w:t>
+      </w:r>
+      <w:proofErr w:type="spellStart"/>
+      <w:r>
+        <w:rPr>
+          <w:rFonts w:asciiTheme="majorHAnsi" w:hAnsiTheme="majorHAnsi"/>
+          <w:bCs/>
+        </w:rPr>
+        <w:t>index_col</w:t>
+      </w:r>
+      <w:proofErr w:type="spellEnd"/>
+      <w:r>
+        <w:rPr>
+          <w:rFonts w:asciiTheme="majorHAnsi" w:hAnsiTheme="majorHAnsi"/>
+          <w:bCs/>
+        </w:rPr>
+        <w:t>=0)</w:t>
+      </w:r>
+    </w:p>
+    <w:p>
+      <w:pPr>
+        <w:spacing w:before="120" w:after="240" w:line="240" w:lineRule="auto"/>
+        <w:rPr>
+          <w:rFonts w:asciiTheme="majorHAnsi" w:hAnsiTheme="majorHAnsi"/>
+          <w:bCs/>
+        </w:rPr>
+      </w:pPr>
+      <w:r>
+        <w:rPr>
+          <w:rFonts w:asciiTheme="majorHAnsi" w:hAnsiTheme="majorHAnsi"/>
+          <w:bCs/>
+        </w:rPr>
+        <w:t>```</w:t>
+      </w:r>
+    </w:p>
+    <w:p>
+      <w:pPr>
+        <w:spacing w:before="120" w:after="240" w:line="240" w:lineRule="auto"/>
+        <w:rPr>
+          <w:rFonts w:asciiTheme="majorHAnsi" w:hAnsiTheme="majorHAnsi"/>
+          <w:b/>
+        </w:rPr>
+      </w:pPr>
+      <w:r>
+        <w:rPr>
+          <w:rFonts w:asciiTheme="majorHAnsi" w:hAnsiTheme="majorHAnsi"/>
+          <w:b/>
+        </w:rPr>
+        <w:t>2. Limpieza inicial y formateo</w:t>
+      </w:r>
+    </w:p>
+    <w:p>
+      <w:pPr>
+        <w:spacing w:before="120" w:after="240" w:line="240" w:lineRule="auto"/>
+        <w:rPr>
+          <w:rFonts w:asciiTheme="majorHAnsi" w:hAnsiTheme="majorHAnsi"/>
+          <w:bCs/>
+        </w:rPr>
+      </w:pPr>
+      <w:r>
+        <w:rPr>
+          <w:rFonts w:asciiTheme="majorHAnsi" w:hAnsiTheme="majorHAnsi"/>
+          <w:bCs/>
+        </w:rPr>
+        <w:t xml:space="preserve">Para cada </w:t>
+      </w:r>
+      <w:proofErr w:type="spellStart"/>
+      <w:r>
+        <w:rPr>
+          <w:rFonts w:asciiTheme="majorHAnsi" w:hAnsiTheme="majorHAnsi"/>
+          <w:bCs/>
+        </w:rPr>
+        <w:t>DataFrame</w:t>
+      </w:r>
+      <w:proofErr w:type="spellEnd"/>
+      <w:r>
+        <w:rPr>
+          <w:rFonts w:asciiTheme="majorHAnsi" w:hAnsiTheme="majorHAnsi"/>
+          <w:bCs/>
+        </w:rPr>
+        <w:t xml:space="preserve"> se aplicaron:</w:t>
+      </w:r>
+    </w:p>
+    <w:p>
+      <w:pPr>
+        <w:spacing w:before="120" w:after="240" w:line="240" w:lineRule="auto"/>
+        <w:rPr>
+          <w:rFonts w:asciiTheme="majorHAnsi" w:hAnsiTheme="majorHAnsi"/>
+          <w:bCs/>
+        </w:rPr>
+      </w:pPr>
+      <w:r>
+        <w:rPr>
+          <w:rFonts w:asciiTheme="majorHAnsi" w:hAnsiTheme="majorHAnsi"/>
+          <w:bCs/>
+        </w:rPr>
+        <w:t>- Eliminación de columnas innecesarias (ej. '</w:t>
+      </w:r>
+      <w:proofErr w:type="spellStart"/>
+      <w:r>
+        <w:rPr>
+          <w:rFonts w:asciiTheme="majorHAnsi" w:hAnsiTheme="majorHAnsi"/>
+          <w:bCs/>
+        </w:rPr>
+        <w:t>url</w:t>
+      </w:r>
+      <w:proofErr w:type="spellEnd"/>
+      <w:r>
+        <w:rPr>
+          <w:rFonts w:asciiTheme="majorHAnsi" w:hAnsiTheme="majorHAnsi"/>
+          <w:bCs/>
+        </w:rPr>
+        <w:t>', '</w:t>
+      </w:r>
+      <w:proofErr w:type="spellStart"/>
+      <w:r>
+        <w:rPr>
+          <w:rFonts w:asciiTheme="majorHAnsi" w:hAnsiTheme="majorHAnsi"/>
+          <w:bCs/>
+        </w:rPr>
+        <w:t>positionText</w:t>
+      </w:r>
+      <w:proofErr w:type="spellEnd"/>
+      <w:r>
+        <w:rPr>
+          <w:rFonts w:asciiTheme="majorHAnsi" w:hAnsiTheme="majorHAnsi"/>
+          <w:bCs/>
+        </w:rPr>
+        <w:t>', '</w:t>
+      </w:r>
+      <w:proofErr w:type="spellStart"/>
+      <w:r>
+        <w:rPr>
+          <w:rFonts w:asciiTheme="majorHAnsi" w:hAnsiTheme="majorHAnsi"/>
+          <w:bCs/>
+        </w:rPr>
+        <w:t>milliseconds</w:t>
+      </w:r>
+      <w:proofErr w:type="spellEnd"/>
+      <w:r>
+        <w:rPr>
+          <w:rFonts w:asciiTheme="majorHAnsi" w:hAnsiTheme="majorHAnsi"/>
+          <w:bCs/>
+        </w:rPr>
+        <w:t>').</w:t>
+      </w:r>
+    </w:p>
+    <w:p>
+      <w:pPr>
+        <w:spacing w:before="120" w:after="240" w:line="240" w:lineRule="auto"/>
+        <w:rPr>
+          <w:rFonts w:asciiTheme="majorHAnsi" w:hAnsiTheme="majorHAnsi"/>
+          <w:bCs/>
+        </w:rPr>
+      </w:pPr>
+      <w:r>
+        <w:rPr>
+          <w:rFonts w:asciiTheme="majorHAnsi" w:hAnsiTheme="majorHAnsi"/>
+          <w:bCs/>
+        </w:rPr>
+        <w:t xml:space="preserve">- Sustitución de '\N' por valores </w:t>
+      </w:r>
+      <w:proofErr w:type="spellStart"/>
+      <w:r>
+        <w:rPr>
+          <w:rFonts w:asciiTheme="majorHAnsi" w:hAnsiTheme="majorHAnsi"/>
+          <w:bCs/>
+        </w:rPr>
+        <w:t>NaN</w:t>
+      </w:r>
+      <w:proofErr w:type="spellEnd"/>
+      <w:r>
+        <w:rPr>
+          <w:rFonts w:asciiTheme="majorHAnsi" w:hAnsiTheme="majorHAnsi"/>
+          <w:bCs/>
+        </w:rPr>
+        <w:t>.</w:t>
+      </w:r>
+    </w:p>
+    <w:p>
+      <w:pPr>
+        <w:spacing w:before="120" w:after="240" w:line="240" w:lineRule="auto"/>
+        <w:rPr>
+          <w:rFonts w:asciiTheme="majorHAnsi" w:hAnsiTheme="majorHAnsi"/>
+          <w:bCs/>
+        </w:rPr>
+      </w:pPr>
+      <w:r>
+        <w:rPr>
+          <w:rFonts w:asciiTheme="majorHAnsi" w:hAnsiTheme="majorHAnsi"/>
+          <w:bCs/>
+        </w:rPr>
+        <w:t>- Formateo de textos (capitalizar '</w:t>
+      </w:r>
+      <w:proofErr w:type="spellStart"/>
+      <w:r>
+        <w:rPr>
+          <w:rFonts w:asciiTheme="majorHAnsi" w:hAnsiTheme="majorHAnsi"/>
+          <w:bCs/>
+        </w:rPr>
+        <w:t>circuitRef</w:t>
+      </w:r>
+      <w:proofErr w:type="spellEnd"/>
+      <w:r>
+        <w:rPr>
+          <w:rFonts w:asciiTheme="majorHAnsi" w:hAnsiTheme="majorHAnsi"/>
+          <w:bCs/>
+        </w:rPr>
+        <w:t>', estandarizar nacionalidades, etc.).</w:t>
+      </w:r>
+    </w:p>
+    <w:p>
+      <w:pPr>
+        <w:spacing w:before="120" w:after="240" w:line="240" w:lineRule="auto"/>
+        <w:rPr>
+          <w:rFonts w:asciiTheme="majorHAnsi" w:hAnsiTheme="majorHAnsi"/>
+          <w:bCs/>
+        </w:rPr>
+      </w:pPr>
+    </w:p>
+    <w:p>
+      <w:pPr>
+        <w:spacing w:before="120" w:after="240" w:line="240" w:lineRule="auto"/>
+        <w:rPr>
+          <w:rFonts w:asciiTheme="majorHAnsi" w:hAnsiTheme="majorHAnsi"/>
+          <w:bCs/>
+        </w:rPr>
+      </w:pPr>
+      <w:r>
+        <w:rPr>
+          <w:rFonts w:asciiTheme="majorHAnsi" w:hAnsiTheme="majorHAnsi"/>
+          <w:bCs/>
+        </w:rPr>
+        <w:t>Ejemplo:</w:t>
+      </w:r>
+    </w:p>
+    <w:p>
+      <w:pPr>
+        <w:spacing w:before="120" w:after="240" w:line="240" w:lineRule="auto"/>
+        <w:rPr>
+          <w:rFonts w:asciiTheme="majorHAnsi" w:hAnsiTheme="majorHAnsi"/>
+          <w:bCs/>
+        </w:rPr>
+      </w:pPr>
+      <w:r>
+        <w:rPr>
+          <w:rFonts w:asciiTheme="majorHAnsi" w:hAnsiTheme="majorHAnsi"/>
+          <w:bCs/>
+        </w:rPr>
+        <w:t>```</w:t>
+      </w:r>
+      <w:proofErr w:type="spellStart"/>
+      <w:r>
+        <w:rPr>
+          <w:rFonts w:asciiTheme="majorHAnsi" w:hAnsiTheme="majorHAnsi"/>
+          <w:bCs/>
+        </w:rPr>
+        <w:t>python</w:t>
+      </w:r>
+      <w:proofErr w:type="spellEnd"/>
+    </w:p>
+    <w:p>
+      <w:pPr>
+        <w:spacing w:before="120" w:after="240" w:line="240" w:lineRule="auto"/>
+        <w:rPr>
+          <w:rFonts w:asciiTheme="majorHAnsi" w:hAnsiTheme="majorHAnsi"/>
+          <w:bCs/>
+        </w:rPr>
+      </w:pPr>
+      <w:proofErr w:type="spellStart"/>
+      <w:proofErr w:type="gramStart"/>
+      <w:r>
+        <w:rPr>
+          <w:rFonts w:asciiTheme="majorHAnsi" w:hAnsiTheme="majorHAnsi"/>
+          <w:bCs/>
+        </w:rPr>
+        <w:t>circuits.drop</w:t>
+      </w:r>
+      <w:proofErr w:type="spellEnd"/>
+      <w:proofErr w:type="gramEnd"/>
+      <w:r>
+        <w:rPr>
+          <w:rFonts w:asciiTheme="majorHAnsi" w:hAnsiTheme="majorHAnsi"/>
+          <w:bCs/>
+        </w:rPr>
+        <w:t>(</w:t>
+      </w:r>
+      <w:proofErr w:type="spellStart"/>
+      <w:r>
+        <w:rPr>
+          <w:rFonts w:asciiTheme="majorHAnsi" w:hAnsiTheme="majorHAnsi"/>
+          <w:bCs/>
+        </w:rPr>
+        <w:t>columns</w:t>
+      </w:r>
+      <w:proofErr w:type="spellEnd"/>
+      <w:r>
+        <w:rPr>
+          <w:rFonts w:asciiTheme="majorHAnsi" w:hAnsiTheme="majorHAnsi"/>
+          <w:bCs/>
+        </w:rPr>
+        <w:t>=['</w:t>
+      </w:r>
+      <w:proofErr w:type="spellStart"/>
+      <w:r>
+        <w:rPr>
+          <w:rFonts w:asciiTheme="majorHAnsi" w:hAnsiTheme="majorHAnsi"/>
+          <w:bCs/>
+        </w:rPr>
+        <w:t>url</w:t>
+      </w:r>
+      <w:proofErr w:type="spellEnd"/>
+      <w:r>
+        <w:rPr>
+          <w:rFonts w:asciiTheme="majorHAnsi" w:hAnsiTheme="majorHAnsi"/>
+          <w:bCs/>
+        </w:rPr>
+        <w:t xml:space="preserve">'], </w:t>
+      </w:r>
+      <w:proofErr w:type="spellStart"/>
+      <w:r>
+        <w:rPr>
+          <w:rFonts w:asciiTheme="majorHAnsi" w:hAnsiTheme="majorHAnsi"/>
+          <w:bCs/>
+        </w:rPr>
+        <w:t>inplace</w:t>
+      </w:r>
+      <w:proofErr w:type="spellEnd"/>
+      <w:r>
+        <w:rPr>
+          <w:rFonts w:asciiTheme="majorHAnsi" w:hAnsiTheme="majorHAnsi"/>
+          <w:bCs/>
+        </w:rPr>
+        <w:t>=True)</w:t>
+      </w:r>
+    </w:p>
+    <w:p>
+      <w:pPr>
+        <w:spacing w:before="120" w:after="240" w:line="240" w:lineRule="auto"/>
+        <w:rPr>
+          <w:rFonts w:asciiTheme="majorHAnsi" w:hAnsiTheme="majorHAnsi"/>
+          <w:bCs/>
+        </w:rPr>
+      </w:pPr>
+      <w:proofErr w:type="spellStart"/>
+      <w:proofErr w:type="gramStart"/>
+      <w:r>
+        <w:rPr>
+          <w:rFonts w:asciiTheme="majorHAnsi" w:hAnsiTheme="majorHAnsi"/>
+          <w:bCs/>
+        </w:rPr>
+        <w:lastRenderedPageBreak/>
+        <w:t>circuits.replace</w:t>
+      </w:r>
+      <w:proofErr w:type="spellEnd"/>
+      <w:proofErr w:type="gramEnd"/>
+      <w:r>
+        <w:rPr>
+          <w:rFonts w:asciiTheme="majorHAnsi" w:hAnsiTheme="majorHAnsi"/>
+          <w:bCs/>
+        </w:rPr>
+        <w:t xml:space="preserve">('\\N', </w:t>
+      </w:r>
+      <w:proofErr w:type="spellStart"/>
+      <w:r>
+        <w:rPr>
+          <w:rFonts w:asciiTheme="majorHAnsi" w:hAnsiTheme="majorHAnsi"/>
+          <w:bCs/>
+        </w:rPr>
+        <w:t>np.nan</w:t>
+      </w:r>
+      <w:proofErr w:type="spellEnd"/>
+      <w:r>
+        <w:rPr>
+          <w:rFonts w:asciiTheme="majorHAnsi" w:hAnsiTheme="majorHAnsi"/>
+          <w:bCs/>
+        </w:rPr>
+        <w:t xml:space="preserve">, </w:t>
+      </w:r>
+      <w:proofErr w:type="spellStart"/>
+      <w:r>
+        <w:rPr>
+          <w:rFonts w:asciiTheme="majorHAnsi" w:hAnsiTheme="majorHAnsi"/>
+          <w:bCs/>
+        </w:rPr>
+        <w:t>inplace</w:t>
+      </w:r>
+      <w:proofErr w:type="spellEnd"/>
+      <w:r>
+        <w:rPr>
+          <w:rFonts w:asciiTheme="majorHAnsi" w:hAnsiTheme="majorHAnsi"/>
+          <w:bCs/>
+        </w:rPr>
+        <w:t>=True)</w:t>
+      </w:r>
+    </w:p>
+    <w:p>
+      <w:pPr>
+        <w:spacing w:before="120" w:after="240" w:line="240" w:lineRule="auto"/>
+        <w:rPr>
+          <w:rFonts w:asciiTheme="majorHAnsi" w:hAnsiTheme="majorHAnsi"/>
+          <w:bCs/>
+        </w:rPr>
+      </w:pPr>
+      <w:proofErr w:type="spellStart"/>
+      <w:r>
+        <w:rPr>
+          <w:rFonts w:asciiTheme="majorHAnsi" w:hAnsiTheme="majorHAnsi"/>
+          <w:bCs/>
+        </w:rPr>
+        <w:t>circuits</w:t>
+      </w:r>
+      <w:proofErr w:type="spellEnd"/>
+      <w:r>
+        <w:rPr>
+          <w:rFonts w:asciiTheme="majorHAnsi" w:hAnsiTheme="majorHAnsi"/>
+          <w:bCs/>
+        </w:rPr>
+        <w:t>['</w:t>
+      </w:r>
+      <w:proofErr w:type="spellStart"/>
+      <w:r>
+        <w:rPr>
+          <w:rFonts w:asciiTheme="majorHAnsi" w:hAnsiTheme="majorHAnsi"/>
+          <w:bCs/>
+        </w:rPr>
+        <w:t>circuitRef</w:t>
+      </w:r>
+      <w:proofErr w:type="spellEnd"/>
+      <w:r>
+        <w:rPr>
+          <w:rFonts w:asciiTheme="majorHAnsi" w:hAnsiTheme="majorHAnsi"/>
+          <w:bCs/>
+        </w:rPr>
+        <w:t xml:space="preserve">'] = </w:t>
+      </w:r>
+      <w:proofErr w:type="spellStart"/>
+      <w:r>
+        <w:rPr>
+          <w:rFonts w:asciiTheme="majorHAnsi" w:hAnsiTheme="majorHAnsi"/>
+          <w:bCs/>
+        </w:rPr>
+        <w:t>circuits</w:t>
+      </w:r>
+      <w:proofErr w:type="spellEnd"/>
+      <w:r>
+        <w:rPr>
+          <w:rFonts w:asciiTheme="majorHAnsi" w:hAnsiTheme="majorHAnsi"/>
+          <w:bCs/>
+        </w:rPr>
+        <w:t>['</w:t>
+      </w:r>
+      <w:proofErr w:type="spellStart"/>
+      <w:r>
+        <w:rPr>
+          <w:rFonts w:asciiTheme="majorHAnsi" w:hAnsiTheme="majorHAnsi"/>
+          <w:bCs/>
+        </w:rPr>
+        <w:t>circuitRef</w:t>
+      </w:r>
+      <w:proofErr w:type="spellEnd"/>
+      <w:r>
+        <w:rPr>
+          <w:rFonts w:asciiTheme="majorHAnsi" w:hAnsiTheme="majorHAnsi"/>
+          <w:bCs/>
+        </w:rPr>
+        <w:t>'].</w:t>
+      </w:r>
+      <w:proofErr w:type="spellStart"/>
+      <w:proofErr w:type="gramStart"/>
+      <w:r>
+        <w:rPr>
+          <w:rFonts w:asciiTheme="majorHAnsi" w:hAnsiTheme="majorHAnsi"/>
+          <w:bCs/>
+        </w:rPr>
+        <w:t>str.capitalize</w:t>
+      </w:r>
+      <w:proofErr w:type="spellEnd"/>
+      <w:proofErr w:type="gramEnd"/>
+      <w:r>
+        <w:rPr>
+          <w:rFonts w:asciiTheme="majorHAnsi" w:hAnsiTheme="majorHAnsi"/>
+          <w:bCs/>
+        </w:rPr>
+        <w:t>()</w:t>
+      </w:r>
+    </w:p>
+    <w:p>
+      <w:pPr>
+        <w:spacing w:before="120" w:after="240" w:line="240" w:lineRule="auto"/>
+        <w:rPr>
+          <w:rFonts w:asciiTheme="majorHAnsi" w:hAnsiTheme="majorHAnsi"/>
+          <w:bCs/>
+        </w:rPr>
+      </w:pPr>
+      <w:r>
+        <w:rPr>
+          <w:rFonts w:asciiTheme="majorHAnsi" w:hAnsiTheme="majorHAnsi"/>
+          <w:bCs/>
+        </w:rPr>
+        <w:t>```</w:t>
+      </w:r>
+    </w:p>
+    <w:p>
+      <w:pPr>
+        <w:spacing w:before="120" w:after="240" w:line="240" w:lineRule="auto"/>
+        <w:rPr>
+          <w:rFonts w:asciiTheme="majorHAnsi" w:hAnsiTheme="majorHAnsi"/>
+          <w:b/>
+        </w:rPr>
+      </w:pPr>
+      <w:r>
+        <w:rPr>
+          <w:rFonts w:asciiTheme="majorHAnsi" w:hAnsiTheme="majorHAnsi"/>
+          <w:b/>
+        </w:rPr>
+        <w:t>3. Revisión de tipos y calidad de datos</w:t>
+      </w:r>
+    </w:p>
+    <w:p>
+      <w:pPr>
+        <w:spacing w:before="120" w:after="240" w:line="240" w:lineRule="auto"/>
+        <w:rPr>
+          <w:rFonts w:asciiTheme="majorHAnsi" w:hAnsiTheme="majorHAnsi"/>
+          <w:bCs/>
+        </w:rPr>
+      </w:pPr>
+      <w:r>
+        <w:rPr>
+          <w:rFonts w:asciiTheme="majorHAnsi" w:hAnsiTheme="majorHAnsi"/>
+          <w:bCs/>
+        </w:rPr>
+        <w:t>Se utilizó `</w:t>
+      </w:r>
+      <w:proofErr w:type="gramStart"/>
+      <w:r>
+        <w:rPr>
+          <w:rFonts w:asciiTheme="majorHAnsi" w:hAnsiTheme="majorHAnsi"/>
+          <w:bCs/>
+        </w:rPr>
+        <w:t>DataFrame.info(</w:t>
+      </w:r>
+      <w:proofErr w:type="gramEnd"/>
+      <w:r>
+        <w:rPr>
+          <w:rFonts w:asciiTheme="majorHAnsi" w:hAnsiTheme="majorHAnsi"/>
+          <w:bCs/>
+        </w:rPr>
+        <w:t>)` para verificar tipos de datos y contar valores nulos en cada columna. Esto permitió identificar dónde aplicar conversiones de tipo y limpieza adicional.</w:t>
+      </w:r>
+    </w:p>
+    <w:p>
+      <w:pPr>
+        <w:spacing w:before="120" w:after="240" w:line="240" w:lineRule="auto"/>
+        <w:rPr>
+          <w:rFonts w:asciiTheme="majorHAnsi" w:hAnsiTheme="majorHAnsi"/>
+          <w:b/>
+        </w:rPr>
+      </w:pPr>
+      <w:r>
+        <w:rPr>
+          <w:rFonts w:asciiTheme="majorHAnsi" w:hAnsiTheme="majorHAnsi"/>
+          <w:b/>
+        </w:rPr>
+        <w:t>4. Transformaciones adicionales</w:t>
+      </w:r>
+    </w:p>
+    <w:p>
+      <w:pPr>
+        <w:spacing w:before="120" w:after="240" w:line="240" w:lineRule="auto"/>
+        <w:rPr>
+          <w:rFonts w:asciiTheme="majorHAnsi" w:hAnsiTheme="majorHAnsi"/>
+          <w:bCs/>
+        </w:rPr>
+      </w:pPr>
+      <w:r>
+        <w:rPr>
+          <w:rFonts w:asciiTheme="majorHAnsi" w:hAnsiTheme="majorHAnsi"/>
+          <w:bCs/>
+        </w:rPr>
+        <w:t>A continuación, las transformaciones propuestas antes de generar los CSV finales:</w:t>
+      </w:r>
+    </w:p>
+    <w:p>
+      <w:pPr>
+        <w:spacing w:before="120" w:after="240" w:line="240" w:lineRule="auto"/>
+        <w:rPr>
+          <w:rFonts w:asciiTheme="majorHAnsi" w:hAnsiTheme="majorHAnsi"/>
+          <w:bCs/>
+        </w:rPr>
+      </w:pPr>
+    </w:p>
+    <w:p>
+      <w:pPr>
+        <w:spacing w:before="120" w:after="240" w:line="240" w:lineRule="auto"/>
+        <w:rPr>
+          <w:rFonts w:asciiTheme="majorHAnsi" w:hAnsiTheme="majorHAnsi"/>
+          <w:b/>
+        </w:rPr>
+      </w:pPr>
+      <w:r>
+        <w:rPr>
+          <w:rFonts w:asciiTheme="majorHAnsi" w:hAnsiTheme="majorHAnsi"/>
+          <w:b/>
+        </w:rPr>
+        <w:t xml:space="preserve">**4.1 Conversión de fechas a </w:t>
+      </w:r>
+      <w:proofErr w:type="spellStart"/>
+      <w:r>
+        <w:rPr>
+          <w:rFonts w:asciiTheme="majorHAnsi" w:hAnsiTheme="majorHAnsi"/>
+          <w:b/>
+        </w:rPr>
+        <w:t>datetime</w:t>
+      </w:r>
+      <w:proofErr w:type="spellEnd"/>
+      <w:r>
+        <w:rPr>
+          <w:rFonts w:asciiTheme="majorHAnsi" w:hAnsiTheme="majorHAnsi"/>
+          <w:b/>
+        </w:rPr>
+        <w:t>**</w:t>
+      </w:r>
+    </w:p>
+    <w:p>
+      <w:pPr>
+        <w:spacing w:before="120" w:after="240" w:line="240" w:lineRule="auto"/>
+        <w:rPr>
+          <w:rFonts w:asciiTheme="majorHAnsi" w:hAnsiTheme="majorHAnsi"/>
+          <w:bCs/>
+        </w:rPr>
+      </w:pPr>
+      <w:r>
+        <w:rPr>
+          <w:rFonts w:asciiTheme="majorHAnsi" w:hAnsiTheme="majorHAnsi"/>
+          <w:bCs/>
+        </w:rPr>
+        <w:t>```</w:t>
+      </w:r>
+      <w:proofErr w:type="spellStart"/>
+      <w:r>
+        <w:rPr>
+          <w:rFonts w:asciiTheme="majorHAnsi" w:hAnsiTheme="majorHAnsi"/>
+          <w:bCs/>
+        </w:rPr>
+        <w:t>python</w:t>
+      </w:r>
+      <w:proofErr w:type="spellEnd"/>
+    </w:p>
+    <w:p>
+      <w:pPr>
+        <w:spacing w:before="120" w:after="240" w:line="240" w:lineRule="auto"/>
+        <w:rPr>
+          <w:rFonts w:asciiTheme="majorHAnsi" w:hAnsiTheme="majorHAnsi"/>
+          <w:bCs/>
+        </w:rPr>
+      </w:pPr>
+      <w:proofErr w:type="spellStart"/>
+      <w:r>
+        <w:rPr>
+          <w:rFonts w:asciiTheme="majorHAnsi" w:hAnsiTheme="majorHAnsi"/>
+          <w:bCs/>
+        </w:rPr>
+        <w:t>races</w:t>
+      </w:r>
+      <w:proofErr w:type="spellEnd"/>
+      <w:r>
+        <w:rPr>
+          <w:rFonts w:asciiTheme="majorHAnsi" w:hAnsiTheme="majorHAnsi"/>
+          <w:bCs/>
+        </w:rPr>
+        <w:t xml:space="preserve">['date'] = </w:t>
+      </w:r>
+      <w:proofErr w:type="spellStart"/>
+      <w:r>
+        <w:rPr>
+          <w:rFonts w:asciiTheme="majorHAnsi" w:hAnsiTheme="majorHAnsi"/>
+          <w:bCs/>
+        </w:rPr>
+        <w:t>pd.to_datetime</w:t>
+      </w:r>
+      <w:proofErr w:type="spellEnd"/>
+      <w:r>
+        <w:rPr>
+          <w:rFonts w:asciiTheme="majorHAnsi" w:hAnsiTheme="majorHAnsi"/>
+          <w:bCs/>
+        </w:rPr>
+        <w:t>(</w:t>
+      </w:r>
+      <w:proofErr w:type="spellStart"/>
+      <w:r>
+        <w:rPr>
+          <w:rFonts w:asciiTheme="majorHAnsi" w:hAnsiTheme="majorHAnsi"/>
+          <w:bCs/>
+        </w:rPr>
+        <w:t>races</w:t>
+      </w:r>
+      <w:proofErr w:type="spellEnd"/>
+      <w:r>
+        <w:rPr>
+          <w:rFonts w:asciiTheme="majorHAnsi" w:hAnsiTheme="majorHAnsi"/>
+          <w:bCs/>
+        </w:rPr>
+        <w:t xml:space="preserve">['date'], </w:t>
+      </w:r>
+      <w:proofErr w:type="spellStart"/>
+      <w:r>
+        <w:rPr>
+          <w:rFonts w:asciiTheme="majorHAnsi" w:hAnsiTheme="majorHAnsi"/>
+          <w:bCs/>
+        </w:rPr>
+        <w:t>errors</w:t>
+      </w:r>
+      <w:proofErr w:type="spellEnd"/>
+      <w:r>
+        <w:rPr>
+          <w:rFonts w:asciiTheme="majorHAnsi" w:hAnsiTheme="majorHAnsi"/>
+          <w:bCs/>
+        </w:rPr>
+        <w:t>='coerce')</w:t>
+      </w:r>
+    </w:p>
+    <w:p>
+      <w:pPr>
+        <w:spacing w:before="120" w:after="240" w:line="240" w:lineRule="auto"/>
+        <w:rPr>
+          <w:rFonts w:asciiTheme="majorHAnsi" w:hAnsiTheme="majorHAnsi"/>
+          <w:bCs/>
+        </w:rPr>
+      </w:pPr>
+      <w:proofErr w:type="spellStart"/>
+      <w:r>
+        <w:rPr>
+          <w:rFonts w:asciiTheme="majorHAnsi" w:hAnsiTheme="majorHAnsi"/>
+          <w:bCs/>
+        </w:rPr>
+        <w:t>races</w:t>
+      </w:r>
+      <w:proofErr w:type="spellEnd"/>
+      <w:r>
+        <w:rPr>
+          <w:rFonts w:asciiTheme="majorHAnsi" w:hAnsiTheme="majorHAnsi"/>
+          <w:bCs/>
+        </w:rPr>
+        <w:t>['</w:t>
+      </w:r>
+      <w:proofErr w:type="spellStart"/>
+      <w:r>
+        <w:rPr>
+          <w:rFonts w:asciiTheme="majorHAnsi" w:hAnsiTheme="majorHAnsi"/>
+          <w:bCs/>
+        </w:rPr>
+        <w:t>quali_date</w:t>
+      </w:r>
+      <w:proofErr w:type="spellEnd"/>
+      <w:r>
+        <w:rPr>
+          <w:rFonts w:asciiTheme="majorHAnsi" w:hAnsiTheme="majorHAnsi"/>
+          <w:bCs/>
+        </w:rPr>
+        <w:t xml:space="preserve">'] = </w:t>
+      </w:r>
+      <w:proofErr w:type="spellStart"/>
+      <w:r>
+        <w:rPr>
+          <w:rFonts w:asciiTheme="majorHAnsi" w:hAnsiTheme="majorHAnsi"/>
+          <w:bCs/>
+        </w:rPr>
+        <w:t>pd.to_datetime</w:t>
+      </w:r>
+      <w:proofErr w:type="spellEnd"/>
+      <w:r>
+        <w:rPr>
+          <w:rFonts w:asciiTheme="majorHAnsi" w:hAnsiTheme="majorHAnsi"/>
+          <w:bCs/>
+        </w:rPr>
+        <w:t>(</w:t>
+      </w:r>
+      <w:proofErr w:type="spellStart"/>
+      <w:r>
+        <w:rPr>
+          <w:rFonts w:asciiTheme="majorHAnsi" w:hAnsiTheme="majorHAnsi"/>
+          <w:bCs/>
+        </w:rPr>
+        <w:t>races</w:t>
+      </w:r>
+      <w:proofErr w:type="spellEnd"/>
+      <w:r>
+        <w:rPr>
+          <w:rFonts w:asciiTheme="majorHAnsi" w:hAnsiTheme="majorHAnsi"/>
+          <w:bCs/>
+        </w:rPr>
+        <w:t>['</w:t>
+      </w:r>
+      <w:proofErr w:type="spellStart"/>
+      <w:r>
+        <w:rPr>
+          <w:rFonts w:asciiTheme="majorHAnsi" w:hAnsiTheme="majorHAnsi"/>
+          <w:bCs/>
+        </w:rPr>
+        <w:t>quali_date</w:t>
+      </w:r>
+      <w:proofErr w:type="spellEnd"/>
+      <w:r>
+        <w:rPr>
+          <w:rFonts w:asciiTheme="majorHAnsi" w:hAnsiTheme="majorHAnsi"/>
+          <w:bCs/>
+        </w:rPr>
+        <w:t xml:space="preserve">'], </w:t>
+      </w:r>
+      <w:proofErr w:type="spellStart"/>
+      <w:r>
+        <w:rPr>
+          <w:rFonts w:asciiTheme="majorHAnsi" w:hAnsiTheme="majorHAnsi"/>
+          <w:bCs/>
+        </w:rPr>
+        <w:t>errors</w:t>
+      </w:r>
+      <w:proofErr w:type="spellEnd"/>
+      <w:r>
+        <w:rPr>
+          <w:rFonts w:asciiTheme="majorHAnsi" w:hAnsiTheme="majorHAnsi"/>
+          <w:bCs/>
+        </w:rPr>
+        <w:t>='coerce')</w:t>
+      </w:r>
+    </w:p>
+    <w:p>
+      <w:pPr>
+        <w:spacing w:before="120" w:after="240" w:line="240" w:lineRule="auto"/>
+        <w:rPr>
+          <w:rFonts w:asciiTheme="majorHAnsi" w:hAnsiTheme="majorHAnsi"/>
+          <w:bCs/>
+        </w:rPr>
+      </w:pPr>
+      <w:proofErr w:type="spellStart"/>
+      <w:r>
+        <w:rPr>
+          <w:rFonts w:asciiTheme="majorHAnsi" w:hAnsiTheme="majorHAnsi"/>
+          <w:bCs/>
+        </w:rPr>
+        <w:t>races</w:t>
+      </w:r>
+      <w:proofErr w:type="spellEnd"/>
+      <w:r>
+        <w:rPr>
+          <w:rFonts w:asciiTheme="majorHAnsi" w:hAnsiTheme="majorHAnsi"/>
+          <w:bCs/>
+        </w:rPr>
+        <w:t>['</w:t>
+      </w:r>
+      <w:proofErr w:type="spellStart"/>
+      <w:r>
+        <w:rPr>
+          <w:rFonts w:asciiTheme="majorHAnsi" w:hAnsiTheme="majorHAnsi"/>
+          <w:bCs/>
+        </w:rPr>
+        <w:t>sprint_date</w:t>
+      </w:r>
+      <w:proofErr w:type="spellEnd"/>
+      <w:r>
+        <w:rPr>
+          <w:rFonts w:asciiTheme="majorHAnsi" w:hAnsiTheme="majorHAnsi"/>
+          <w:bCs/>
+        </w:rPr>
+        <w:t xml:space="preserve">'] = </w:t>
+      </w:r>
+      <w:proofErr w:type="spellStart"/>
+      <w:r>
+        <w:rPr>
+          <w:rFonts w:asciiTheme="majorHAnsi" w:hAnsiTheme="majorHAnsi"/>
+          <w:bCs/>
+        </w:rPr>
+        <w:t>pd.to_datetime</w:t>
+      </w:r>
+      <w:proofErr w:type="spellEnd"/>
+      <w:r>
+        <w:rPr>
+          <w:rFonts w:asciiTheme="majorHAnsi" w:hAnsiTheme="majorHAnsi"/>
+          <w:bCs/>
+        </w:rPr>
+        <w:t>(</w:t>
+      </w:r>
+      <w:proofErr w:type="spellStart"/>
+      <w:r>
+        <w:rPr>
+          <w:rFonts w:asciiTheme="majorHAnsi" w:hAnsiTheme="majorHAnsi"/>
+          <w:bCs/>
+        </w:rPr>
+        <w:t>races</w:t>
+      </w:r>
+      <w:proofErr w:type="spellEnd"/>
+      <w:r>
+        <w:rPr>
+          <w:rFonts w:asciiTheme="majorHAnsi" w:hAnsiTheme="majorHAnsi"/>
+          <w:bCs/>
+        </w:rPr>
+        <w:t>['</w:t>
+      </w:r>
+      <w:proofErr w:type="spellStart"/>
+      <w:r>
+        <w:rPr>
+          <w:rFonts w:asciiTheme="majorHAnsi" w:hAnsiTheme="majorHAnsi"/>
+          <w:bCs/>
+        </w:rPr>
+        <w:t>sprint_date</w:t>
+      </w:r>
+      <w:proofErr w:type="spellEnd"/>
+      <w:r>
+        <w:rPr>
+          <w:rFonts w:asciiTheme="majorHAnsi" w:hAnsiTheme="majorHAnsi"/>
+          <w:bCs/>
+        </w:rPr>
+        <w:t xml:space="preserve">'], </w:t>
+      </w:r>
+      <w:proofErr w:type="spellStart"/>
+      <w:r>
+        <w:rPr>
+          <w:rFonts w:asciiTheme="majorHAnsi" w:hAnsiTheme="majorHAnsi"/>
+          <w:bCs/>
+        </w:rPr>
+        <w:t>errors</w:t>
+      </w:r>
+      <w:proofErr w:type="spellEnd"/>
+      <w:r>
+        <w:rPr>
+          <w:rFonts w:asciiTheme="majorHAnsi" w:hAnsiTheme="majorHAnsi"/>
+          <w:bCs/>
+        </w:rPr>
+        <w:t>='coerce')</w:t>
+      </w:r>
+    </w:p>
+    <w:p>
+      <w:pPr>
+        <w:spacing w:before="120" w:after="240" w:line="240" w:lineRule="auto"/>
+        <w:rPr>
+          <w:rFonts w:asciiTheme="majorHAnsi" w:hAnsiTheme="majorHAnsi"/>
+          <w:bCs/>
+        </w:rPr>
+      </w:pPr>
+      <w:r>
+        <w:rPr>
+          <w:rFonts w:asciiTheme="majorHAnsi" w:hAnsiTheme="majorHAnsi"/>
+          <w:bCs/>
+        </w:rPr>
+        <w:t>drivers['</w:t>
+      </w:r>
+      <w:proofErr w:type="spellStart"/>
+      <w:r>
+        <w:rPr>
+          <w:rFonts w:asciiTheme="majorHAnsi" w:hAnsiTheme="majorHAnsi"/>
+          <w:bCs/>
+        </w:rPr>
+        <w:t>dob</w:t>
+      </w:r>
+      <w:proofErr w:type="spellEnd"/>
+      <w:r>
+        <w:rPr>
+          <w:rFonts w:asciiTheme="majorHAnsi" w:hAnsiTheme="majorHAnsi"/>
+          <w:bCs/>
+        </w:rPr>
+        <w:t xml:space="preserve">'] = </w:t>
+      </w:r>
+      <w:proofErr w:type="spellStart"/>
+      <w:r>
+        <w:rPr>
+          <w:rFonts w:asciiTheme="majorHAnsi" w:hAnsiTheme="majorHAnsi"/>
+          <w:bCs/>
+        </w:rPr>
+        <w:t>pd.to_datetime</w:t>
+      </w:r>
+      <w:proofErr w:type="spellEnd"/>
+      <w:r>
+        <w:rPr>
+          <w:rFonts w:asciiTheme="majorHAnsi" w:hAnsiTheme="majorHAnsi"/>
+          <w:bCs/>
+        </w:rPr>
+        <w:t>(drivers['</w:t>
+      </w:r>
+      <w:proofErr w:type="spellStart"/>
+      <w:r>
+        <w:rPr>
+          <w:rFonts w:asciiTheme="majorHAnsi" w:hAnsiTheme="majorHAnsi"/>
+          <w:bCs/>
+        </w:rPr>
+        <w:t>dob</w:t>
+      </w:r>
+      <w:proofErr w:type="spellEnd"/>
+      <w:r>
+        <w:rPr>
+          <w:rFonts w:asciiTheme="majorHAnsi" w:hAnsiTheme="majorHAnsi"/>
+          <w:bCs/>
+        </w:rPr>
+        <w:t xml:space="preserve">'], </w:t>
+      </w:r>
+      <w:proofErr w:type="spellStart"/>
+      <w:r>
+        <w:rPr>
+          <w:rFonts w:asciiTheme="majorHAnsi" w:hAnsiTheme="majorHAnsi"/>
+          <w:bCs/>
+        </w:rPr>
+        <w:t>errors</w:t>
+      </w:r>
+      <w:proofErr w:type="spellEnd"/>
+      <w:r>
+        <w:rPr>
+          <w:rFonts w:asciiTheme="majorHAnsi" w:hAnsiTheme="majorHAnsi"/>
+          <w:bCs/>
+        </w:rPr>
+        <w:t>='coerce')</w:t>
+      </w:r>
+    </w:p>
+    <w:p>
+      <w:pPr>
+        <w:spacing w:before="120" w:after="240" w:line="240" w:lineRule="auto"/>
+        <w:rPr>
+          <w:rFonts w:asciiTheme="majorHAnsi" w:hAnsiTheme="majorHAnsi"/>
+          <w:bCs/>
+        </w:rPr>
+      </w:pPr>
+      <w:r>
+        <w:rPr>
+          <w:rFonts w:asciiTheme="majorHAnsi" w:hAnsiTheme="majorHAnsi"/>
+          <w:bCs/>
+        </w:rPr>
+        <w:t>```</w:t>
+      </w:r>
+    </w:p>
+    <w:p>
+      <w:pPr>
+        <w:spacing w:before="120" w:after="240" w:line="240" w:lineRule="auto"/>
+        <w:rPr>
+          <w:rFonts w:asciiTheme="majorHAnsi" w:hAnsiTheme="majorHAnsi"/>
+          <w:bCs/>
+        </w:rPr>
+      </w:pPr>
+    </w:p>
+    <w:p>
+      <w:pPr>
+        <w:spacing w:before="120" w:after="240" w:line="240" w:lineRule="auto"/>
+        <w:rPr>
+          <w:rFonts w:asciiTheme="majorHAnsi" w:hAnsiTheme="majorHAnsi"/>
+          <w:b/>
+        </w:rPr>
+      </w:pPr>
+      <w:r>
+        <w:rPr>
+          <w:rFonts w:asciiTheme="majorHAnsi" w:hAnsiTheme="majorHAnsi"/>
+          <w:b/>
+        </w:rPr>
+        <w:t>**4.2 Conversión de duraciones y tiempos**</w:t>
+      </w:r>
+    </w:p>
+    <w:p>
+      <w:pPr>
+        <w:spacing w:before="120" w:after="240" w:line="240" w:lineRule="auto"/>
+        <w:rPr>
+          <w:rFonts w:asciiTheme="majorHAnsi" w:hAnsiTheme="majorHAnsi"/>
+          <w:bCs/>
+        </w:rPr>
+      </w:pPr>
+      <w:r>
+        <w:rPr>
+          <w:rFonts w:asciiTheme="majorHAnsi" w:hAnsiTheme="majorHAnsi"/>
+          <w:bCs/>
+        </w:rPr>
+        <w:t>```</w:t>
+      </w:r>
+      <w:proofErr w:type="spellStart"/>
+      <w:r>
+        <w:rPr>
+          <w:rFonts w:asciiTheme="majorHAnsi" w:hAnsiTheme="majorHAnsi"/>
+          <w:bCs/>
+        </w:rPr>
+        <w:t>python</w:t>
+      </w:r>
+      <w:proofErr w:type="spellEnd"/>
+    </w:p>
+    <w:p>
+      <w:pPr>
+        <w:spacing w:before="120" w:after="240" w:line="240" w:lineRule="auto"/>
+        <w:rPr>
+          <w:rFonts w:asciiTheme="majorHAnsi" w:hAnsiTheme="majorHAnsi"/>
+          <w:bCs/>
+        </w:rPr>
+      </w:pPr>
+      <w:proofErr w:type="spellStart"/>
+      <w:r>
+        <w:rPr>
+          <w:rFonts w:asciiTheme="majorHAnsi" w:hAnsiTheme="majorHAnsi"/>
+          <w:bCs/>
+        </w:rPr>
+        <w:t>pit_stops</w:t>
+      </w:r>
+      <w:proofErr w:type="spellEnd"/>
+      <w:r>
+        <w:rPr>
+          <w:rFonts w:asciiTheme="majorHAnsi" w:hAnsiTheme="majorHAnsi"/>
+          <w:bCs/>
+        </w:rPr>
+        <w:t>['</w:t>
+      </w:r>
+      <w:proofErr w:type="spellStart"/>
+      <w:r>
+        <w:rPr>
+          <w:rFonts w:asciiTheme="majorHAnsi" w:hAnsiTheme="majorHAnsi"/>
+          <w:bCs/>
+        </w:rPr>
+        <w:t>duration_s</w:t>
+      </w:r>
+      <w:proofErr w:type="spellEnd"/>
+      <w:r>
+        <w:rPr>
+          <w:rFonts w:asciiTheme="majorHAnsi" w:hAnsiTheme="majorHAnsi"/>
+          <w:bCs/>
+        </w:rPr>
+        <w:t xml:space="preserve">'] = </w:t>
+      </w:r>
+      <w:proofErr w:type="spellStart"/>
+      <w:r>
+        <w:rPr>
+          <w:rFonts w:asciiTheme="majorHAnsi" w:hAnsiTheme="majorHAnsi"/>
+          <w:bCs/>
+        </w:rPr>
+        <w:t>pd.to_timedelta</w:t>
+      </w:r>
+      <w:proofErr w:type="spellEnd"/>
+      <w:r>
+        <w:rPr>
+          <w:rFonts w:asciiTheme="majorHAnsi" w:hAnsiTheme="majorHAnsi"/>
+          <w:bCs/>
+        </w:rPr>
+        <w:t>(</w:t>
+      </w:r>
+      <w:proofErr w:type="spellStart"/>
+      <w:r>
+        <w:rPr>
+          <w:rFonts w:asciiTheme="majorHAnsi" w:hAnsiTheme="majorHAnsi"/>
+          <w:bCs/>
+        </w:rPr>
+        <w:t>pit_stops</w:t>
+      </w:r>
+      <w:proofErr w:type="spellEnd"/>
+      <w:r>
+        <w:rPr>
+          <w:rFonts w:asciiTheme="majorHAnsi" w:hAnsiTheme="majorHAnsi"/>
+          <w:bCs/>
+        </w:rPr>
+        <w:t>['</w:t>
+      </w:r>
+      <w:proofErr w:type="spellStart"/>
+      <w:r>
+        <w:rPr>
+          <w:rFonts w:asciiTheme="majorHAnsi" w:hAnsiTheme="majorHAnsi"/>
+          <w:bCs/>
+        </w:rPr>
+        <w:t>duration</w:t>
+      </w:r>
+      <w:proofErr w:type="spellEnd"/>
+      <w:r>
+        <w:rPr>
+          <w:rFonts w:asciiTheme="majorHAnsi" w:hAnsiTheme="majorHAnsi"/>
+          <w:bCs/>
+        </w:rPr>
+        <w:t xml:space="preserve">'], </w:t>
+      </w:r>
+      <w:proofErr w:type="spellStart"/>
+      <w:r>
+        <w:rPr>
+          <w:rFonts w:asciiTheme="majorHAnsi" w:hAnsiTheme="majorHAnsi"/>
+          <w:bCs/>
+        </w:rPr>
+        <w:t>unit</w:t>
+      </w:r>
+      <w:proofErr w:type="spellEnd"/>
+      <w:r>
+        <w:rPr>
+          <w:rFonts w:asciiTheme="majorHAnsi" w:hAnsiTheme="majorHAnsi"/>
+          <w:bCs/>
+        </w:rPr>
+        <w:t>='s')</w:t>
+      </w:r>
+    </w:p>
+    <w:p>
+      <w:pPr>
+        <w:spacing w:before="120" w:after="240" w:line="240" w:lineRule="auto"/>
+        <w:rPr>
+          <w:rFonts w:asciiTheme="majorHAnsi" w:hAnsiTheme="majorHAnsi"/>
+          <w:bCs/>
+        </w:rPr>
+      </w:pPr>
+      <w:proofErr w:type="spellStart"/>
+      <w:r>
+        <w:rPr>
+          <w:rFonts w:asciiTheme="majorHAnsi" w:hAnsiTheme="majorHAnsi"/>
+          <w:bCs/>
+        </w:rPr>
+        <w:t>lap_times</w:t>
+      </w:r>
+      <w:proofErr w:type="spellEnd"/>
+      <w:r>
+        <w:rPr>
+          <w:rFonts w:asciiTheme="majorHAnsi" w:hAnsiTheme="majorHAnsi"/>
+          <w:bCs/>
+        </w:rPr>
+        <w:t>['</w:t>
+      </w:r>
+      <w:proofErr w:type="spellStart"/>
+      <w:r>
+        <w:rPr>
+          <w:rFonts w:asciiTheme="majorHAnsi" w:hAnsiTheme="majorHAnsi"/>
+          <w:bCs/>
+        </w:rPr>
+        <w:t>lap_time</w:t>
+      </w:r>
+      <w:proofErr w:type="spellEnd"/>
+      <w:r>
+        <w:rPr>
+          <w:rFonts w:asciiTheme="majorHAnsi" w:hAnsiTheme="majorHAnsi"/>
+          <w:bCs/>
+        </w:rPr>
+        <w:t xml:space="preserve">'] = </w:t>
+      </w:r>
+      <w:proofErr w:type="spellStart"/>
+      <w:r>
+        <w:rPr>
+          <w:rFonts w:asciiTheme="majorHAnsi" w:hAnsiTheme="majorHAnsi"/>
+          <w:bCs/>
+        </w:rPr>
+        <w:t>pd.to_timedelta</w:t>
+      </w:r>
+      <w:proofErr w:type="spellEnd"/>
+      <w:r>
+        <w:rPr>
+          <w:rFonts w:asciiTheme="majorHAnsi" w:hAnsiTheme="majorHAnsi"/>
+          <w:bCs/>
+        </w:rPr>
+        <w:t>(</w:t>
+      </w:r>
+      <w:proofErr w:type="spellStart"/>
+      <w:r>
+        <w:rPr>
+          <w:rFonts w:asciiTheme="majorHAnsi" w:hAnsiTheme="majorHAnsi"/>
+          <w:bCs/>
+        </w:rPr>
+        <w:t>lap_times</w:t>
+      </w:r>
+      <w:proofErr w:type="spellEnd"/>
+      <w:r>
+        <w:rPr>
+          <w:rFonts w:asciiTheme="majorHAnsi" w:hAnsiTheme="majorHAnsi"/>
+          <w:bCs/>
+        </w:rPr>
+        <w:t>['time'])</w:t>
+      </w:r>
+    </w:p>
+    <w:p>
+      <w:pPr>
+        <w:spacing w:before="120" w:after="240" w:line="240" w:lineRule="auto"/>
+        <w:rPr>
+          <w:rFonts w:asciiTheme="majorHAnsi" w:hAnsiTheme="majorHAnsi"/>
+          <w:bCs/>
+        </w:rPr>
+      </w:pPr>
+      <w:proofErr w:type="spellStart"/>
+      <w:r>
+        <w:rPr>
+          <w:rFonts w:asciiTheme="majorHAnsi" w:hAnsiTheme="majorHAnsi"/>
+          <w:bCs/>
+        </w:rPr>
+        <w:t>for</w:t>
+      </w:r>
+      <w:proofErr w:type="spellEnd"/>
+      <w:r>
+        <w:rPr>
+          <w:rFonts w:asciiTheme="majorHAnsi" w:hAnsiTheme="majorHAnsi"/>
+          <w:bCs/>
+        </w:rPr>
+        <w:t xml:space="preserve"> </w:t>
+      </w:r>
+      <w:proofErr w:type="spellStart"/>
+      <w:r>
+        <w:rPr>
+          <w:rFonts w:asciiTheme="majorHAnsi" w:hAnsiTheme="majorHAnsi"/>
+          <w:bCs/>
+        </w:rPr>
+        <w:t>df</w:t>
+      </w:r>
+      <w:proofErr w:type="spellEnd"/>
+      <w:r>
+        <w:rPr>
+          <w:rFonts w:asciiTheme="majorHAnsi" w:hAnsiTheme="majorHAnsi"/>
+          <w:bCs/>
+        </w:rPr>
+        <w:t xml:space="preserve"> in [</w:t>
+      </w:r>
+      <w:proofErr w:type="spellStart"/>
+      <w:r>
+        <w:rPr>
+          <w:rFonts w:asciiTheme="majorHAnsi" w:hAnsiTheme="majorHAnsi"/>
+          <w:bCs/>
+        </w:rPr>
+        <w:t>results</w:t>
+      </w:r>
+      <w:proofErr w:type="spellEnd"/>
+      <w:r>
+        <w:rPr>
+          <w:rFonts w:asciiTheme="majorHAnsi" w:hAnsiTheme="majorHAnsi"/>
+          <w:bCs/>
+        </w:rPr>
+        <w:t xml:space="preserve">, </w:t>
+      </w:r>
+      <w:proofErr w:type="spellStart"/>
+      <w:r>
+        <w:rPr>
+          <w:rFonts w:asciiTheme="majorHAnsi" w:hAnsiTheme="majorHAnsi"/>
+          <w:bCs/>
+        </w:rPr>
+        <w:t>sprint_results</w:t>
+      </w:r>
+      <w:proofErr w:type="spellEnd"/>
+      <w:r>
+        <w:rPr>
+          <w:rFonts w:asciiTheme="majorHAnsi" w:hAnsiTheme="majorHAnsi"/>
+          <w:bCs/>
+        </w:rPr>
+        <w:t>]:</w:t>
+      </w:r>
+    </w:p>
+    <w:p>
+      <w:pPr>
+        <w:spacing w:before="120" w:after="240" w:line="240" w:lineRule="auto"/>
+        <w:rPr>
+          <w:rFonts w:asciiTheme="majorHAnsi" w:hAnsiTheme="majorHAnsi"/>
+          <w:bCs/>
+        </w:rPr>
+      </w:pPr>
+      <w:r>
+        <w:rPr>
+          <w:rFonts w:asciiTheme="majorHAnsi" w:hAnsiTheme="majorHAnsi"/>
+          <w:bCs/>
+        </w:rPr>
+        <w:t xml:space="preserve">    </w:t>
+      </w:r>
+      <w:proofErr w:type="spellStart"/>
+      <w:r>
+        <w:rPr>
+          <w:rFonts w:asciiTheme="majorHAnsi" w:hAnsiTheme="majorHAnsi"/>
+          <w:bCs/>
+        </w:rPr>
+        <w:t>df</w:t>
+      </w:r>
+      <w:proofErr w:type="spellEnd"/>
+      <w:r>
+        <w:rPr>
+          <w:rFonts w:asciiTheme="majorHAnsi" w:hAnsiTheme="majorHAnsi"/>
+          <w:bCs/>
+        </w:rPr>
+        <w:t>['</w:t>
+      </w:r>
+      <w:proofErr w:type="spellStart"/>
+      <w:r>
+        <w:rPr>
+          <w:rFonts w:asciiTheme="majorHAnsi" w:hAnsiTheme="majorHAnsi"/>
+          <w:bCs/>
+        </w:rPr>
+        <w:t>fastestLapTime_td</w:t>
+      </w:r>
+      <w:proofErr w:type="spellEnd"/>
+      <w:r>
+        <w:rPr>
+          <w:rFonts w:asciiTheme="majorHAnsi" w:hAnsiTheme="majorHAnsi"/>
+          <w:bCs/>
+        </w:rPr>
+        <w:t xml:space="preserve">'] = </w:t>
+      </w:r>
+      <w:proofErr w:type="spellStart"/>
+      <w:r>
+        <w:rPr>
+          <w:rFonts w:asciiTheme="majorHAnsi" w:hAnsiTheme="majorHAnsi"/>
+          <w:bCs/>
+        </w:rPr>
+        <w:t>pd.to_timedelta</w:t>
+      </w:r>
+      <w:proofErr w:type="spellEnd"/>
+      <w:r>
+        <w:rPr>
+          <w:rFonts w:asciiTheme="majorHAnsi" w:hAnsiTheme="majorHAnsi"/>
+          <w:bCs/>
+        </w:rPr>
+        <w:t>(</w:t>
+      </w:r>
+      <w:proofErr w:type="spellStart"/>
+      <w:r>
+        <w:rPr>
+          <w:rFonts w:asciiTheme="majorHAnsi" w:hAnsiTheme="majorHAnsi"/>
+          <w:bCs/>
+        </w:rPr>
+        <w:t>df</w:t>
+      </w:r>
+      <w:proofErr w:type="spellEnd"/>
+      <w:r>
+        <w:rPr>
+          <w:rFonts w:asciiTheme="majorHAnsi" w:hAnsiTheme="majorHAnsi"/>
+          <w:bCs/>
+        </w:rPr>
+        <w:t>['</w:t>
+      </w:r>
+      <w:proofErr w:type="spellStart"/>
+      <w:r>
+        <w:rPr>
+          <w:rFonts w:asciiTheme="majorHAnsi" w:hAnsiTheme="majorHAnsi"/>
+          <w:bCs/>
+        </w:rPr>
+        <w:t>fastestLapTime</w:t>
+      </w:r>
+      <w:proofErr w:type="spellEnd"/>
+      <w:r>
+        <w:rPr>
+          <w:rFonts w:asciiTheme="majorHAnsi" w:hAnsiTheme="majorHAnsi"/>
+          <w:bCs/>
+        </w:rPr>
+        <w:t>'])</w:t>
+      </w:r>
+    </w:p>
+    <w:p>
+      <w:pPr>
+        <w:spacing w:before="120" w:after="240" w:line="240" w:lineRule="auto"/>
+        <w:rPr>
+          <w:rFonts w:asciiTheme="majorHAnsi" w:hAnsiTheme="majorHAnsi"/>
+          <w:bCs/>
+        </w:rPr>
+      </w:pPr>
+      <w:r>
+        <w:rPr>
+          <w:rFonts w:asciiTheme="majorHAnsi" w:hAnsiTheme="majorHAnsi"/>
+          <w:bCs/>
+        </w:rPr>
+        <w:t>```</w:t>
+      </w:r>
+    </w:p>
+    <w:p>
+      <w:pPr>
+        <w:spacing w:before="120" w:after="240" w:line="240" w:lineRule="auto"/>
+        <w:rPr>
+          <w:rFonts w:asciiTheme="majorHAnsi" w:hAnsiTheme="majorHAnsi"/>
+          <w:bCs/>
+        </w:rPr>
+      </w:pPr>
+    </w:p>
+    <w:p>
+      <w:pPr>
+        <w:spacing w:before="120" w:after="240" w:line="240" w:lineRule="auto"/>
+        <w:rPr>
+          <w:rFonts w:asciiTheme="majorHAnsi" w:hAnsiTheme="majorHAnsi"/>
+          <w:b/>
+        </w:rPr>
+      </w:pPr>
+      <w:r>
+        <w:rPr>
+          <w:rFonts w:asciiTheme="majorHAnsi" w:hAnsiTheme="majorHAnsi"/>
+          <w:b/>
+        </w:rPr>
+        <w:t>**4.3 Limpieza y estandarización de textos**</w:t>
+      </w:r>
+    </w:p>
+    <w:p>
+      <w:pPr>
+        <w:spacing w:before="120" w:after="240" w:line="240" w:lineRule="auto"/>
+        <w:rPr>
+          <w:rFonts w:asciiTheme="majorHAnsi" w:hAnsiTheme="majorHAnsi"/>
+          <w:bCs/>
+        </w:rPr>
+      </w:pPr>
+      <w:r>
+        <w:rPr>
+          <w:rFonts w:asciiTheme="majorHAnsi" w:hAnsiTheme="majorHAnsi"/>
+          <w:bCs/>
+        </w:rPr>
+        <w:lastRenderedPageBreak/>
+        <w:t>```</w:t>
+      </w:r>
+      <w:proofErr w:type="spellStart"/>
+      <w:r>
+        <w:rPr>
+          <w:rFonts w:asciiTheme="majorHAnsi" w:hAnsiTheme="majorHAnsi"/>
+          <w:bCs/>
+        </w:rPr>
+        <w:t>python</w:t>
+      </w:r>
+      <w:proofErr w:type="spellEnd"/>
+    </w:p>
+    <w:p>
+      <w:pPr>
+        <w:spacing w:before="120" w:after="240" w:line="240" w:lineRule="auto"/>
+        <w:rPr>
+          <w:rFonts w:asciiTheme="majorHAnsi" w:hAnsiTheme="majorHAnsi"/>
+          <w:bCs/>
+        </w:rPr>
+      </w:pPr>
+      <w:proofErr w:type="spellStart"/>
+      <w:r>
+        <w:rPr>
+          <w:rFonts w:asciiTheme="majorHAnsi" w:hAnsiTheme="majorHAnsi"/>
+          <w:bCs/>
+        </w:rPr>
+        <w:t>constructors</w:t>
+      </w:r>
+      <w:proofErr w:type="spellEnd"/>
+      <w:r>
+        <w:rPr>
+          <w:rFonts w:asciiTheme="majorHAnsi" w:hAnsiTheme="majorHAnsi"/>
+          <w:bCs/>
+        </w:rPr>
+        <w:t>['</w:t>
+      </w:r>
+      <w:proofErr w:type="spellStart"/>
+      <w:r>
+        <w:rPr>
+          <w:rFonts w:asciiTheme="majorHAnsi" w:hAnsiTheme="majorHAnsi"/>
+          <w:bCs/>
+        </w:rPr>
+        <w:t>nationality</w:t>
+      </w:r>
+      <w:proofErr w:type="spellEnd"/>
+      <w:r>
+        <w:rPr>
+          <w:rFonts w:asciiTheme="majorHAnsi" w:hAnsiTheme="majorHAnsi"/>
+          <w:bCs/>
+        </w:rPr>
+        <w:t xml:space="preserve">'] = </w:t>
+      </w:r>
+      <w:proofErr w:type="spellStart"/>
+      <w:r>
+        <w:rPr>
+          <w:rFonts w:asciiTheme="majorHAnsi" w:hAnsiTheme="majorHAnsi"/>
+          <w:bCs/>
+        </w:rPr>
+        <w:t>constructors</w:t>
+      </w:r>
+      <w:proofErr w:type="spellEnd"/>
+      <w:r>
+        <w:rPr>
+          <w:rFonts w:asciiTheme="majorHAnsi" w:hAnsiTheme="majorHAnsi"/>
+          <w:bCs/>
+        </w:rPr>
+        <w:t>['</w:t>
+      </w:r>
+      <w:proofErr w:type="spellStart"/>
+      <w:r>
+        <w:rPr>
+          <w:rFonts w:asciiTheme="majorHAnsi" w:hAnsiTheme="majorHAnsi"/>
+          <w:bCs/>
+        </w:rPr>
+        <w:t>nationality</w:t>
+      </w:r>
+      <w:proofErr w:type="spellEnd"/>
+      <w:r>
+        <w:rPr>
+          <w:rFonts w:asciiTheme="majorHAnsi" w:hAnsiTheme="majorHAnsi"/>
+          <w:bCs/>
+        </w:rPr>
+        <w:t>'].</w:t>
+      </w:r>
+      <w:proofErr w:type="spellStart"/>
+      <w:proofErr w:type="gramStart"/>
+      <w:r>
+        <w:rPr>
+          <w:rFonts w:asciiTheme="majorHAnsi" w:hAnsiTheme="majorHAnsi"/>
+          <w:bCs/>
+        </w:rPr>
+        <w:t>str.title</w:t>
+      </w:r>
+      <w:proofErr w:type="spellEnd"/>
+      <w:proofErr w:type="gramEnd"/>
+      <w:r>
+        <w:rPr>
+          <w:rFonts w:asciiTheme="majorHAnsi" w:hAnsiTheme="majorHAnsi"/>
+          <w:bCs/>
+        </w:rPr>
+        <w:t>()</w:t>
+      </w:r>
+    </w:p>
+    <w:p>
+      <w:pPr>
+        <w:spacing w:before="120" w:after="240" w:line="240" w:lineRule="auto"/>
+        <w:rPr>
+          <w:rFonts w:asciiTheme="majorHAnsi" w:hAnsiTheme="majorHAnsi"/>
+          <w:bCs/>
+        </w:rPr>
+      </w:pPr>
+      <w:proofErr w:type="gramStart"/>
+      <w:r>
+        <w:rPr>
+          <w:rFonts w:asciiTheme="majorHAnsi" w:hAnsiTheme="majorHAnsi"/>
+          <w:bCs/>
+        </w:rPr>
+        <w:t>status</w:t>
+      </w:r>
+      <w:proofErr w:type="gramEnd"/>
+      <w:r>
+        <w:rPr>
+          <w:rFonts w:asciiTheme="majorHAnsi" w:hAnsiTheme="majorHAnsi"/>
+          <w:bCs/>
+        </w:rPr>
+        <w:t>['</w:t>
+      </w:r>
+      <w:proofErr w:type="gramStart"/>
+      <w:r>
+        <w:rPr>
+          <w:rFonts w:asciiTheme="majorHAnsi" w:hAnsiTheme="majorHAnsi"/>
+          <w:bCs/>
+        </w:rPr>
+        <w:t>status</w:t>
+      </w:r>
+      <w:proofErr w:type="gramEnd"/>
+      <w:r>
+        <w:rPr>
+          <w:rFonts w:asciiTheme="majorHAnsi" w:hAnsiTheme="majorHAnsi"/>
+          <w:bCs/>
+        </w:rPr>
+        <w:t xml:space="preserve">'] = </w:t>
+      </w:r>
+      <w:proofErr w:type="gramStart"/>
+      <w:r>
+        <w:rPr>
+          <w:rFonts w:asciiTheme="majorHAnsi" w:hAnsiTheme="majorHAnsi"/>
+          <w:bCs/>
+        </w:rPr>
+        <w:t>status</w:t>
+      </w:r>
+      <w:proofErr w:type="gramEnd"/>
+      <w:r>
+        <w:rPr>
+          <w:rFonts w:asciiTheme="majorHAnsi" w:hAnsiTheme="majorHAnsi"/>
+          <w:bCs/>
+        </w:rPr>
+        <w:t>['</w:t>
+      </w:r>
+      <w:proofErr w:type="gramStart"/>
+      <w:r>
+        <w:rPr>
+          <w:rFonts w:asciiTheme="majorHAnsi" w:hAnsiTheme="majorHAnsi"/>
+          <w:bCs/>
+        </w:rPr>
+        <w:t>status</w:t>
+      </w:r>
+      <w:proofErr w:type="gramEnd"/>
+      <w:r>
+        <w:rPr>
+          <w:rFonts w:asciiTheme="majorHAnsi" w:hAnsiTheme="majorHAnsi"/>
+          <w:bCs/>
+        </w:rPr>
+        <w:t>'].</w:t>
+      </w:r>
+      <w:proofErr w:type="spellStart"/>
+      <w:proofErr w:type="gramStart"/>
+      <w:r>
+        <w:rPr>
+          <w:rFonts w:asciiTheme="majorHAnsi" w:hAnsiTheme="majorHAnsi"/>
+          <w:bCs/>
+        </w:rPr>
+        <w:t>str.lower</w:t>
+      </w:r>
+      <w:proofErr w:type="spellEnd"/>
+      <w:proofErr w:type="gramEnd"/>
+      <w:r>
+        <w:rPr>
+          <w:rFonts w:asciiTheme="majorHAnsi" w:hAnsiTheme="majorHAnsi"/>
+          <w:bCs/>
+        </w:rPr>
+        <w:t>().</w:t>
+      </w:r>
+      <w:proofErr w:type="spellStart"/>
+      <w:proofErr w:type="gramStart"/>
+      <w:r>
+        <w:rPr>
+          <w:rFonts w:asciiTheme="majorHAnsi" w:hAnsiTheme="majorHAnsi"/>
+          <w:bCs/>
+        </w:rPr>
+        <w:t>str.strip</w:t>
+      </w:r>
+      <w:proofErr w:type="spellEnd"/>
+      <w:proofErr w:type="gramEnd"/>
+      <w:r>
+        <w:rPr>
+          <w:rFonts w:asciiTheme="majorHAnsi" w:hAnsiTheme="majorHAnsi"/>
+          <w:bCs/>
+        </w:rPr>
+        <w:t>()</w:t>
+      </w:r>
+    </w:p>
+    <w:p>
+      <w:pPr>
+        <w:spacing w:before="120" w:after="240" w:line="240" w:lineRule="auto"/>
+        <w:rPr>
+          <w:rFonts w:asciiTheme="majorHAnsi" w:hAnsiTheme="majorHAnsi"/>
+          <w:bCs/>
+        </w:rPr>
+      </w:pPr>
+      <w:r>
+        <w:rPr>
+          <w:rFonts w:asciiTheme="majorHAnsi" w:hAnsiTheme="majorHAnsi"/>
+          <w:bCs/>
+        </w:rPr>
+        <w:t>```</w:t>
+      </w:r>
+    </w:p>
+    <w:p>
+      <w:pPr>
+        <w:spacing w:before="120" w:after="240" w:line="240" w:lineRule="auto"/>
+        <w:rPr>
+          <w:rFonts w:asciiTheme="majorHAnsi" w:hAnsiTheme="majorHAnsi"/>
+          <w:bCs/>
+        </w:rPr>
+      </w:pPr>
+    </w:p>
+    <w:p>
+      <w:pPr>
+        <w:spacing w:before="120" w:after="240" w:line="240" w:lineRule="auto"/>
+        <w:rPr>
+          <w:rFonts w:asciiTheme="majorHAnsi" w:hAnsiTheme="majorHAnsi"/>
+          <w:b/>
+        </w:rPr>
+      </w:pPr>
+      <w:r>
+        <w:rPr>
+          <w:rFonts w:asciiTheme="majorHAnsi" w:hAnsiTheme="majorHAnsi"/>
+          <w:b/>
+        </w:rPr>
+        <w:t>**4.4 Tratamiento de nulos y duplicados**</w:t>
+      </w:r>
+    </w:p>
+    <w:p>
+      <w:pPr>
+        <w:spacing w:before="120" w:after="240" w:line="240" w:lineRule="auto"/>
+        <w:rPr>
+          <w:rFonts w:asciiTheme="majorHAnsi" w:hAnsiTheme="majorHAnsi"/>
+          <w:bCs/>
+        </w:rPr>
+      </w:pPr>
+      <w:r>
+        <w:rPr>
+          <w:rFonts w:asciiTheme="majorHAnsi" w:hAnsiTheme="majorHAnsi"/>
+          <w:bCs/>
+        </w:rPr>
+        <w:t xml:space="preserve">Se revisó el porcentaje de nulos por columna e </w:t>
+      </w:r>
+      <w:proofErr w:type="spellStart"/>
+      <w:r>
+        <w:rPr>
+          <w:rFonts w:asciiTheme="majorHAnsi" w:hAnsiTheme="majorHAnsi"/>
+          <w:bCs/>
+        </w:rPr>
+        <w:t>indices</w:t>
+      </w:r>
+      <w:proofErr w:type="spellEnd"/>
+      <w:r>
+        <w:rPr>
+          <w:rFonts w:asciiTheme="majorHAnsi" w:hAnsiTheme="majorHAnsi"/>
+          <w:bCs/>
+        </w:rPr>
+        <w:t xml:space="preserve"> duplicados para eliminar o imputar según conveniencia.</w:t>
+      </w:r>
+    </w:p>
+    <w:p>
+      <w:pPr>
+        <w:spacing w:before="120" w:after="240" w:line="240" w:lineRule="auto"/>
+        <w:rPr>
+          <w:rFonts w:asciiTheme="majorHAnsi" w:hAnsiTheme="majorHAnsi"/>
+          <w:bCs/>
+        </w:rPr>
+      </w:pPr>
+    </w:p>
+    <w:p>
+      <w:pPr>
+        <w:spacing w:before="120" w:after="240" w:line="240" w:lineRule="auto"/>
+        <w:rPr>
+          <w:rFonts w:asciiTheme="majorHAnsi" w:hAnsiTheme="majorHAnsi"/>
+          <w:b/>
+        </w:rPr>
+      </w:pPr>
+      <w:r>
+        <w:rPr>
+          <w:rFonts w:asciiTheme="majorHAnsi" w:hAnsiTheme="majorHAnsi"/>
+          <w:b/>
+        </w:rPr>
+        <w:t>**4.5 Ingeniería de características**</w:t>
+      </w:r>
+    </w:p>
+    <w:p>
+      <w:pPr>
+        <w:spacing w:before="120" w:after="240" w:line="240" w:lineRule="auto"/>
+        <w:rPr>
+          <w:rFonts w:asciiTheme="majorHAnsi" w:hAnsiTheme="majorHAnsi"/>
+          <w:bCs/>
+        </w:rPr>
+      </w:pPr>
+      <w:r>
+        <w:rPr>
+          <w:rFonts w:asciiTheme="majorHAnsi" w:hAnsiTheme="majorHAnsi"/>
+          <w:bCs/>
+        </w:rPr>
+        <w:t>- Edad de piloto en cada carrera.</w:t>
+      </w:r>
+    </w:p>
+    <w:p>
+      <w:pPr>
+        <w:spacing w:before="120" w:after="240" w:line="240" w:lineRule="auto"/>
+        <w:rPr>
+          <w:rFonts w:asciiTheme="majorHAnsi" w:hAnsiTheme="majorHAnsi"/>
+          <w:bCs/>
+        </w:rPr>
+      </w:pPr>
+      <w:r>
+        <w:rPr>
+          <w:rFonts w:asciiTheme="majorHAnsi" w:hAnsiTheme="majorHAnsi"/>
+          <w:bCs/>
+        </w:rPr>
+        <w:t>- Velocidad media por vuelta (distancia/tiempo).</w:t>
+      </w:r>
+    </w:p>
+    <w:p>
+      <w:pPr>
+        <w:spacing w:before="120" w:after="240" w:line="240" w:lineRule="auto"/>
+        <w:rPr>
+          <w:rFonts w:asciiTheme="majorHAnsi" w:hAnsiTheme="majorHAnsi"/>
+          <w:bCs/>
+        </w:rPr>
+      </w:pPr>
+      <w:r>
+        <w:rPr>
+          <w:rFonts w:asciiTheme="majorHAnsi" w:hAnsiTheme="majorHAnsi"/>
+          <w:bCs/>
+        </w:rPr>
+        <w:t>- Agregados: puntos totales, número de victorias, podios por temporada.</w:t>
+      </w:r>
+    </w:p>
+    <w:p>
+      <w:pPr>
+        <w:spacing w:before="120" w:after="240" w:line="240" w:lineRule="auto"/>
+        <w:rPr>
+          <w:rFonts w:asciiTheme="majorHAnsi" w:hAnsiTheme="majorHAnsi"/>
+          <w:bCs/>
+        </w:rPr>
+      </w:pPr>
+    </w:p>
+    <w:p>
+      <w:pPr>
+        <w:spacing w:before="120" w:after="240" w:line="240" w:lineRule="auto"/>
+        <w:rPr>
+          <w:rFonts w:asciiTheme="majorHAnsi" w:hAnsiTheme="majorHAnsi"/>
+          <w:b/>
+        </w:rPr>
+      </w:pPr>
+      <w:r>
+        <w:rPr>
+          <w:rFonts w:asciiTheme="majorHAnsi" w:hAnsiTheme="majorHAnsi"/>
+          <w:b/>
+        </w:rPr>
+        <w:t>Comprobaciones de calidad y relaciones referenciales</w:t>
+      </w:r>
+    </w:p>
+    <w:p>
+      <w:pPr>
+        <w:spacing w:before="120" w:after="240" w:line="240" w:lineRule="auto"/>
+        <w:rPr>
+          <w:rFonts w:asciiTheme="majorHAnsi" w:hAnsiTheme="majorHAnsi"/>
+          <w:bCs/>
+        </w:rPr>
+      </w:pPr>
+      <w:r>
+        <w:rPr>
+          <w:rFonts w:asciiTheme="majorHAnsi" w:hAnsiTheme="majorHAnsi"/>
+          <w:bCs/>
+        </w:rPr>
+        <w:t xml:space="preserve">Se verificó la integridad de claves foráneas (existencia de </w:t>
+      </w:r>
+      <w:proofErr w:type="spellStart"/>
+      <w:r>
+        <w:rPr>
+          <w:rFonts w:asciiTheme="majorHAnsi" w:hAnsiTheme="majorHAnsi"/>
+          <w:bCs/>
+        </w:rPr>
+        <w:t>circuitId</w:t>
+      </w:r>
+      <w:proofErr w:type="spellEnd"/>
+      <w:r>
+        <w:rPr>
+          <w:rFonts w:asciiTheme="majorHAnsi" w:hAnsiTheme="majorHAnsi"/>
+          <w:bCs/>
+        </w:rPr>
+        <w:t xml:space="preserve">, </w:t>
+      </w:r>
+      <w:proofErr w:type="spellStart"/>
+      <w:r>
+        <w:rPr>
+          <w:rFonts w:asciiTheme="majorHAnsi" w:hAnsiTheme="majorHAnsi"/>
+          <w:bCs/>
+        </w:rPr>
+        <w:t>driverId</w:t>
+      </w:r>
+      <w:proofErr w:type="spellEnd"/>
+      <w:r>
+        <w:rPr>
+          <w:rFonts w:asciiTheme="majorHAnsi" w:hAnsiTheme="majorHAnsi"/>
+          <w:bCs/>
+        </w:rPr>
+        <w:t xml:space="preserve">, </w:t>
+      </w:r>
+      <w:proofErr w:type="spellStart"/>
+      <w:r>
+        <w:rPr>
+          <w:rFonts w:asciiTheme="majorHAnsi" w:hAnsiTheme="majorHAnsi"/>
+          <w:bCs/>
+        </w:rPr>
+        <w:t>constructorId</w:t>
+      </w:r>
+      <w:proofErr w:type="spellEnd"/>
+      <w:r>
+        <w:rPr>
+          <w:rFonts w:asciiTheme="majorHAnsi" w:hAnsiTheme="majorHAnsi"/>
+          <w:bCs/>
+        </w:rPr>
+        <w:t xml:space="preserve"> en sus tablas maestras).</w:t>
+      </w:r>
+    </w:p>
+    <w:p>
+      <w:pPr>
+        <w:spacing w:before="120" w:after="240" w:line="240" w:lineRule="auto"/>
+        <w:rPr>
+          <w:rFonts w:asciiTheme="majorHAnsi" w:hAnsiTheme="majorHAnsi"/>
+          <w:bCs/>
+        </w:rPr>
+      </w:pPr>
+      <w:r>
+        <w:rPr>
+          <w:rFonts w:asciiTheme="majorHAnsi" w:hAnsiTheme="majorHAnsi"/>
+          <w:b/>
+        </w:rPr>
+        <w:t>Generación de Tablas Finales</w:t>
+      </w:r>
+    </w:p>
+    <w:p>
+      <w:pPr>
+        <w:spacing w:before="120" w:after="240" w:line="240" w:lineRule="auto"/>
+        <w:rPr>
+          <w:rFonts w:asciiTheme="majorHAnsi" w:hAnsiTheme="majorHAnsi"/>
+          <w:bCs/>
+        </w:rPr>
+      </w:pPr>
+      <w:r>
+        <w:rPr>
+          <w:rFonts w:asciiTheme="majorHAnsi" w:hAnsiTheme="majorHAnsi"/>
+          <w:bCs/>
+        </w:rPr>
+        <w:t xml:space="preserve">Se generaron los siguientes </w:t>
+      </w:r>
+      <w:proofErr w:type="spellStart"/>
+      <w:r>
+        <w:rPr>
+          <w:rFonts w:asciiTheme="majorHAnsi" w:hAnsiTheme="majorHAnsi"/>
+          <w:bCs/>
+        </w:rPr>
+        <w:t>DataFrames</w:t>
+      </w:r>
+      <w:proofErr w:type="spellEnd"/>
+      <w:r>
+        <w:rPr>
+          <w:rFonts w:asciiTheme="majorHAnsi" w:hAnsiTheme="majorHAnsi"/>
+          <w:bCs/>
+        </w:rPr>
+        <w:t xml:space="preserve"> finales y se exportaron a CSV para carga en </w:t>
+      </w:r>
+      <w:proofErr w:type="spellStart"/>
+      <w:r>
+        <w:rPr>
+          <w:rFonts w:asciiTheme="majorHAnsi" w:hAnsiTheme="majorHAnsi"/>
+          <w:bCs/>
+        </w:rPr>
+        <w:t>Power</w:t>
+      </w:r>
+      <w:proofErr w:type="spellEnd"/>
+      <w:r>
+        <w:rPr>
+          <w:rFonts w:asciiTheme="majorHAnsi" w:hAnsiTheme="majorHAnsi"/>
+          <w:bCs/>
+        </w:rPr>
+        <w:t xml:space="preserve"> BI:</w:t>
+      </w:r>
+    </w:p>
+    <w:p>
+      <w:pPr>
+        <w:spacing w:before="120" w:after="240" w:line="240" w:lineRule="auto"/>
+        <w:rPr>
+          <w:rFonts w:asciiTheme="majorHAnsi" w:hAnsiTheme="majorHAnsi"/>
+          <w:bCs/>
+        </w:rPr>
+      </w:pPr>
+      <w:r>
+        <w:rPr>
+          <w:rFonts w:asciiTheme="majorHAnsi" w:hAnsiTheme="majorHAnsi"/>
+          <w:bCs/>
+        </w:rPr>
+        <w:t xml:space="preserve">Resultados completos uniendo </w:t>
+      </w:r>
+      <w:proofErr w:type="spellStart"/>
+      <w:r>
+        <w:rPr>
+          <w:rFonts w:asciiTheme="majorHAnsi" w:hAnsiTheme="majorHAnsi"/>
+          <w:bCs/>
+        </w:rPr>
+        <w:t>Results</w:t>
+      </w:r>
+      <w:proofErr w:type="spellEnd"/>
+      <w:r>
+        <w:rPr>
+          <w:rFonts w:asciiTheme="majorHAnsi" w:hAnsiTheme="majorHAnsi"/>
+          <w:bCs/>
+        </w:rPr>
+        <w:t xml:space="preserve"> + Drivers + </w:t>
+      </w:r>
+      <w:proofErr w:type="spellStart"/>
+      <w:r>
+        <w:rPr>
+          <w:rFonts w:asciiTheme="majorHAnsi" w:hAnsiTheme="majorHAnsi"/>
+          <w:bCs/>
+        </w:rPr>
+        <w:t>Constructors</w:t>
+      </w:r>
+      <w:proofErr w:type="spellEnd"/>
+      <w:r>
+        <w:rPr>
+          <w:rFonts w:asciiTheme="majorHAnsi" w:hAnsiTheme="majorHAnsi"/>
+          <w:bCs/>
+        </w:rPr>
+        <w:t xml:space="preserve"> + </w:t>
+      </w:r>
+      <w:proofErr w:type="spellStart"/>
+      <w:r>
+        <w:rPr>
+          <w:rFonts w:asciiTheme="majorHAnsi" w:hAnsiTheme="majorHAnsi"/>
+          <w:bCs/>
+        </w:rPr>
+        <w:t>Races</w:t>
+      </w:r>
+      <w:proofErr w:type="spellEnd"/>
+      <w:r>
+        <w:rPr>
+          <w:rFonts w:asciiTheme="majorHAnsi" w:hAnsiTheme="majorHAnsi"/>
+          <w:bCs/>
+        </w:rPr>
+        <w:t xml:space="preserve"> + </w:t>
+      </w:r>
+      <w:proofErr w:type="spellStart"/>
+      <w:r>
+        <w:rPr>
+          <w:rFonts w:asciiTheme="majorHAnsi" w:hAnsiTheme="majorHAnsi"/>
+          <w:bCs/>
+        </w:rPr>
+        <w:t>Circuits</w:t>
+      </w:r>
+      <w:proofErr w:type="spellEnd"/>
+    </w:p>
+    <w:p>
+      <w:pPr>
+        <w:spacing w:before="120" w:after="240" w:line="240" w:lineRule="auto"/>
+        <w:rPr>
+          <w:rFonts w:asciiTheme="majorHAnsi" w:hAnsiTheme="majorHAnsi"/>
+          <w:bCs/>
+        </w:rPr>
+      </w:pPr>
+      <w:r>
+        <w:rPr>
+          <w:rFonts w:asciiTheme="majorHAnsi" w:hAnsiTheme="majorHAnsi"/>
+          <w:bCs/>
+        </w:rPr>
+        <w:t>Puntos por piloto y escudería por temporada</w:t>
+      </w:r>
+    </w:p>
+    <w:p>
+      <w:pPr>
+        <w:spacing w:before="120" w:after="240" w:line="240" w:lineRule="auto"/>
+        <w:rPr>
+          <w:rFonts w:asciiTheme="majorHAnsi" w:hAnsiTheme="majorHAnsi"/>
+          <w:bCs/>
+        </w:rPr>
+      </w:pPr>
+      <w:r>
+        <w:rPr>
+          <w:rFonts w:asciiTheme="majorHAnsi" w:hAnsiTheme="majorHAnsi"/>
+          <w:bCs/>
+        </w:rPr>
+        <w:t xml:space="preserve">Tabla de </w:t>
+      </w:r>
+      <w:proofErr w:type="spellStart"/>
+      <w:r>
+        <w:rPr>
+          <w:rFonts w:asciiTheme="majorHAnsi" w:hAnsiTheme="majorHAnsi"/>
+          <w:bCs/>
+        </w:rPr>
+        <w:t>pit</w:t>
+      </w:r>
+      <w:proofErr w:type="spellEnd"/>
+      <w:r>
+        <w:rPr>
+          <w:rFonts w:asciiTheme="majorHAnsi" w:hAnsiTheme="majorHAnsi"/>
+          <w:bCs/>
+        </w:rPr>
+        <w:t xml:space="preserve"> </w:t>
+      </w:r>
+      <w:proofErr w:type="spellStart"/>
+      <w:r>
+        <w:rPr>
+          <w:rFonts w:asciiTheme="majorHAnsi" w:hAnsiTheme="majorHAnsi"/>
+          <w:bCs/>
+        </w:rPr>
+        <w:t>stops</w:t>
+      </w:r>
+      <w:proofErr w:type="spellEnd"/>
+      <w:r>
+        <w:rPr>
+          <w:rFonts w:asciiTheme="majorHAnsi" w:hAnsiTheme="majorHAnsi"/>
+          <w:bCs/>
+        </w:rPr>
+        <w:t xml:space="preserve"> limpia</w:t>
+      </w:r>
+    </w:p>
+    <w:p>
+      <w:pPr>
+        <w:spacing w:before="120" w:after="240" w:line="240" w:lineRule="auto"/>
+        <w:rPr>
+          <w:rFonts w:asciiTheme="majorHAnsi" w:hAnsiTheme="majorHAnsi"/>
+          <w:bCs/>
+        </w:rPr>
+      </w:pPr>
+      <w:r>
+        <w:rPr>
+          <w:rFonts w:asciiTheme="majorHAnsi" w:hAnsiTheme="majorHAnsi"/>
+          <w:bCs/>
+        </w:rPr>
+        <w:t>Resumen de temporada</w:t>
+      </w:r>
+    </w:p>
+    <w:p>
+      <w:pPr>
+        <w:spacing w:before="120" w:after="240" w:line="240" w:lineRule="auto"/>
+        <w:rPr>
+          <w:rFonts w:asciiTheme="majorHAnsi" w:hAnsiTheme="majorHAnsi"/>
+          <w:b/>
+        </w:rPr>
+      </w:pPr>
+      <w:r>
+        <w:rPr>
+          <w:rFonts w:asciiTheme="majorHAnsi" w:hAnsiTheme="majorHAnsi"/>
+          <w:b/>
+        </w:rPr>
+        <w:t>Exportar a CSV</w:t>
+      </w:r>
+    </w:p>
+    <w:p>
+      <w:pPr>
+        <w:spacing w:before="120" w:after="240" w:line="240" w:lineRule="auto"/>
+        <w:rPr>
+          <w:rFonts w:asciiTheme="majorHAnsi" w:hAnsiTheme="majorHAnsi"/>
+          <w:bCs/>
+          <w:i/>
+          <w:iCs/>
+        </w:rPr>
+      </w:pPr>
+      <w:proofErr w:type="spellStart"/>
+      <w:r>
+        <w:rPr>
+          <w:rFonts w:asciiTheme="majorHAnsi" w:hAnsiTheme="majorHAnsi"/>
+          <w:bCs/>
+          <w:i/>
+          <w:iCs/>
+        </w:rPr>
+        <w:t>merged_results.to_</w:t>
+      </w:r>
+      <w:proofErr w:type="gramStart"/>
+      <w:r>
+        <w:rPr>
+          <w:rFonts w:asciiTheme="majorHAnsi" w:hAnsiTheme="majorHAnsi"/>
+          <w:bCs/>
+          <w:i/>
+          <w:iCs/>
+        </w:rPr>
+        <w:t>csv</w:t>
+      </w:r>
+      <w:proofErr w:type="spellEnd"/>
+      <w:r>
+        <w:rPr>
+          <w:rFonts w:asciiTheme="majorHAnsi" w:hAnsiTheme="majorHAnsi"/>
+          <w:bCs/>
+          <w:i/>
+          <w:iCs/>
+        </w:rPr>
+        <w:t>(</w:t>
+      </w:r>
+      <w:proofErr w:type="gramEnd"/>
+      <w:r>
+        <w:rPr>
+          <w:rFonts w:asciiTheme="majorHAnsi" w:hAnsiTheme="majorHAnsi"/>
+          <w:bCs/>
+          <w:i/>
+          <w:iCs/>
+        </w:rPr>
+        <w:t xml:space="preserve">'./02_data_cleaned/merged_results.csv', </w:t>
+      </w:r>
+      <w:proofErr w:type="spellStart"/>
+      <w:r>
+        <w:rPr>
+          <w:rFonts w:asciiTheme="majorHAnsi" w:hAnsiTheme="majorHAnsi"/>
+          <w:bCs/>
+          <w:i/>
+          <w:iCs/>
+        </w:rPr>
+        <w:t>index</w:t>
+      </w:r>
+      <w:proofErr w:type="spellEnd"/>
+      <w:r>
+        <w:rPr>
+          <w:rFonts w:asciiTheme="majorHAnsi" w:hAnsiTheme="majorHAnsi"/>
+          <w:bCs/>
+          <w:i/>
+          <w:iCs/>
+        </w:rPr>
+        <w:t>=False)</w:t>
+      </w:r>
+    </w:p>
+    <w:p>
+      <w:pPr>
+        <w:spacing w:before="120" w:after="240" w:line="240" w:lineRule="auto"/>
+        <w:rPr>
+          <w:rFonts w:asciiTheme="majorHAnsi" w:hAnsiTheme="majorHAnsi"/>
+          <w:bCs/>
+          <w:i/>
+          <w:iCs/>
+        </w:rPr>
+      </w:pPr>
+      <w:proofErr w:type="spellStart"/>
+      <w:r>
+        <w:rPr>
+          <w:rFonts w:asciiTheme="majorHAnsi" w:hAnsiTheme="majorHAnsi"/>
+          <w:bCs/>
+          <w:i/>
+          <w:iCs/>
+        </w:rPr>
+        <w:t>driver_points.to_</w:t>
+      </w:r>
+      <w:proofErr w:type="gramStart"/>
+      <w:r>
+        <w:rPr>
+          <w:rFonts w:asciiTheme="majorHAnsi" w:hAnsiTheme="majorHAnsi"/>
+          <w:bCs/>
+          <w:i/>
+          <w:iCs/>
+        </w:rPr>
+        <w:t>csv</w:t>
+      </w:r>
+      <w:proofErr w:type="spellEnd"/>
+      <w:r>
+        <w:rPr>
+          <w:rFonts w:asciiTheme="majorHAnsi" w:hAnsiTheme="majorHAnsi"/>
+          <w:bCs/>
+          <w:i/>
+          <w:iCs/>
+        </w:rPr>
+        <w:t>(</w:t>
+      </w:r>
+      <w:proofErr w:type="gramEnd"/>
+      <w:r>
+        <w:rPr>
+          <w:rFonts w:asciiTheme="majorHAnsi" w:hAnsiTheme="majorHAnsi"/>
+          <w:bCs/>
+          <w:i/>
+          <w:iCs/>
+        </w:rPr>
+        <w:t xml:space="preserve">'./02_data_cleaned/driver_points.csv', </w:t>
+      </w:r>
+      <w:proofErr w:type="spellStart"/>
+      <w:r>
+        <w:rPr>
+          <w:rFonts w:asciiTheme="majorHAnsi" w:hAnsiTheme="majorHAnsi"/>
+          <w:bCs/>
+          <w:i/>
+          <w:iCs/>
+        </w:rPr>
+        <w:t>index</w:t>
+      </w:r>
+      <w:proofErr w:type="spellEnd"/>
+      <w:r>
+        <w:rPr>
+          <w:rFonts w:asciiTheme="majorHAnsi" w:hAnsiTheme="majorHAnsi"/>
+          <w:bCs/>
+          <w:i/>
+          <w:iCs/>
+        </w:rPr>
+        <w:t>=False)</w:t>
+      </w:r>
+    </w:p>
+    <w:p>
+      <w:pPr>
+        <w:spacing w:before="120" w:after="240" w:line="240" w:lineRule="auto"/>
+        <w:rPr>
+          <w:rFonts w:asciiTheme="majorHAnsi" w:hAnsiTheme="majorHAnsi"/>
+          <w:bCs/>
+          <w:i/>
+          <w:iCs/>
+        </w:rPr>
+      </w:pPr>
+      <w:r>
+        <w:rPr>
+          <w:rFonts w:asciiTheme="majorHAnsi" w:hAnsiTheme="majorHAnsi"/>
+          <w:bCs/>
+          <w:i/>
+          <w:iCs/>
+        </w:rPr>
+        <w:t>constructor_points.to_</w:t>
+      </w:r>
+      <w:proofErr w:type="gramStart"/>
+      <w:r>
+        <w:rPr>
+          <w:rFonts w:asciiTheme="majorHAnsi" w:hAnsiTheme="majorHAnsi"/>
+          <w:bCs/>
+          <w:i/>
+          <w:iCs/>
+        </w:rPr>
+        <w:t>csv(</w:t>
+      </w:r>
+      <w:proofErr w:type="gramEnd"/>
+      <w:r>
+        <w:rPr>
+          <w:rFonts w:asciiTheme="majorHAnsi" w:hAnsiTheme="majorHAnsi"/>
+          <w:bCs/>
+          <w:i/>
+          <w:iCs/>
+        </w:rPr>
+        <w:t xml:space="preserve">'./02_data_cleaned/constructor_points.csv', </w:t>
+      </w:r>
+      <w:proofErr w:type="spellStart"/>
+      <w:r>
+        <w:rPr>
+          <w:rFonts w:asciiTheme="majorHAnsi" w:hAnsiTheme="majorHAnsi"/>
+          <w:bCs/>
+          <w:i/>
+          <w:iCs/>
+        </w:rPr>
+        <w:t>index</w:t>
+      </w:r>
+      <w:proofErr w:type="spellEnd"/>
+      <w:r>
+        <w:rPr>
+          <w:rFonts w:asciiTheme="majorHAnsi" w:hAnsiTheme="majorHAnsi"/>
+          <w:bCs/>
+          <w:i/>
+          <w:iCs/>
+        </w:rPr>
+        <w:t>=False)</w:t>
+      </w:r>
+    </w:p>
+    <w:p>
+      <w:pPr>
+        <w:spacing w:before="120" w:after="240" w:line="240" w:lineRule="auto"/>
+        <w:rPr>
+          <w:rFonts w:asciiTheme="majorHAnsi" w:hAnsiTheme="majorHAnsi"/>
+          <w:bCs/>
+          <w:i/>
+          <w:iCs/>
+        </w:rPr>
+      </w:pPr>
+      <w:proofErr w:type="spellStart"/>
+      <w:r>
+        <w:rPr>
+          <w:rFonts w:asciiTheme="majorHAnsi" w:hAnsiTheme="majorHAnsi"/>
+          <w:bCs/>
+          <w:i/>
+          <w:iCs/>
+        </w:rPr>
+        <w:lastRenderedPageBreak/>
+        <w:t>pit_stops_clean.to_</w:t>
+      </w:r>
+      <w:proofErr w:type="gramStart"/>
+      <w:r>
+        <w:rPr>
+          <w:rFonts w:asciiTheme="majorHAnsi" w:hAnsiTheme="majorHAnsi"/>
+          <w:bCs/>
+          <w:i/>
+          <w:iCs/>
+        </w:rPr>
+        <w:t>csv</w:t>
+      </w:r>
+      <w:proofErr w:type="spellEnd"/>
+      <w:r>
+        <w:rPr>
+          <w:rFonts w:asciiTheme="majorHAnsi" w:hAnsiTheme="majorHAnsi"/>
+          <w:bCs/>
+          <w:i/>
+          <w:iCs/>
+        </w:rPr>
+        <w:t>(</w:t>
+      </w:r>
+      <w:proofErr w:type="gramEnd"/>
+      <w:r>
+        <w:rPr>
+          <w:rFonts w:asciiTheme="majorHAnsi" w:hAnsiTheme="majorHAnsi"/>
+          <w:bCs/>
+          <w:i/>
+          <w:iCs/>
+        </w:rPr>
+        <w:t xml:space="preserve">'./02_data_cleaned/pit_stops_clean.csv', </w:t>
+      </w:r>
+      <w:proofErr w:type="spellStart"/>
+      <w:r>
+        <w:rPr>
+          <w:rFonts w:asciiTheme="majorHAnsi" w:hAnsiTheme="majorHAnsi"/>
+          <w:bCs/>
+          <w:i/>
+          <w:iCs/>
+        </w:rPr>
+        <w:t>index</w:t>
+      </w:r>
+      <w:proofErr w:type="spellEnd"/>
+      <w:r>
+        <w:rPr>
+          <w:rFonts w:asciiTheme="majorHAnsi" w:hAnsiTheme="majorHAnsi"/>
+          <w:bCs/>
+          <w:i/>
+          <w:iCs/>
+        </w:rPr>
+        <w:t>=False)</w:t>
+      </w:r>
+    </w:p>
+    <w:p>
+      <w:pPr>
+        <w:spacing w:before="120" w:after="240" w:line="240" w:lineRule="auto"/>
+        <w:rPr>
+          <w:rFonts w:asciiTheme="majorHAnsi" w:hAnsiTheme="majorHAnsi"/>
+          <w:bCs/>
+          <w:i/>
+          <w:iCs/>
+        </w:rPr>
+      </w:pPr>
+      <w:proofErr w:type="spellStart"/>
+      <w:r>
+        <w:rPr>
+          <w:rFonts w:asciiTheme="majorHAnsi" w:hAnsiTheme="majorHAnsi"/>
+          <w:bCs/>
+          <w:i/>
+          <w:iCs/>
+        </w:rPr>
+        <w:t>lap_times_std.to_</w:t>
+      </w:r>
+      <w:proofErr w:type="gramStart"/>
+      <w:r>
+        <w:rPr>
+          <w:rFonts w:asciiTheme="majorHAnsi" w:hAnsiTheme="majorHAnsi"/>
+          <w:bCs/>
+          <w:i/>
+          <w:iCs/>
+        </w:rPr>
+        <w:t>csv</w:t>
+      </w:r>
+      <w:proofErr w:type="spellEnd"/>
+      <w:r>
+        <w:rPr>
+          <w:rFonts w:asciiTheme="majorHAnsi" w:hAnsiTheme="majorHAnsi"/>
+          <w:bCs/>
+          <w:i/>
+          <w:iCs/>
+        </w:rPr>
+        <w:t>(</w:t>
+      </w:r>
+      <w:proofErr w:type="gramEnd"/>
+      <w:r>
+        <w:rPr>
+          <w:rFonts w:asciiTheme="majorHAnsi" w:hAnsiTheme="majorHAnsi"/>
+          <w:bCs/>
+          <w:i/>
+          <w:iCs/>
+        </w:rPr>
+        <w:t xml:space="preserve">'./02_data_cleaned/lap_times_std.csv', </w:t>
+      </w:r>
+      <w:proofErr w:type="spellStart"/>
+      <w:r>
+        <w:rPr>
+          <w:rFonts w:asciiTheme="majorHAnsi" w:hAnsiTheme="majorHAnsi"/>
+          <w:bCs/>
+          <w:i/>
+          <w:iCs/>
+        </w:rPr>
+        <w:t>index</w:t>
+      </w:r>
+      <w:proofErr w:type="spellEnd"/>
+      <w:r>
+        <w:rPr>
+          <w:rFonts w:asciiTheme="majorHAnsi" w:hAnsiTheme="majorHAnsi"/>
+          <w:bCs/>
+          <w:i/>
+          <w:iCs/>
+        </w:rPr>
+        <w:t>=False)</w:t>
+      </w:r>
+    </w:p>
+    <w:p>
+      <w:pPr>
+        <w:spacing w:before="120" w:after="240" w:line="240" w:lineRule="auto"/>
+        <w:rPr>
+          <w:rFonts w:asciiTheme="majorHAnsi" w:hAnsiTheme="majorHAnsi"/>
+          <w:bCs/>
+          <w:i/>
+          <w:iCs/>
+        </w:rPr>
+      </w:pPr>
+      <w:proofErr w:type="spellStart"/>
+      <w:r>
+        <w:rPr>
+          <w:rFonts w:asciiTheme="majorHAnsi" w:hAnsiTheme="majorHAnsi"/>
+          <w:bCs/>
+          <w:i/>
+          <w:iCs/>
+        </w:rPr>
+        <w:t>season_summary.to_</w:t>
+      </w:r>
+      <w:proofErr w:type="gramStart"/>
+      <w:r>
+        <w:rPr>
+          <w:rFonts w:asciiTheme="majorHAnsi" w:hAnsiTheme="majorHAnsi"/>
+          <w:bCs/>
+          <w:i/>
+          <w:iCs/>
+        </w:rPr>
+        <w:t>csv</w:t>
+      </w:r>
+      <w:proofErr w:type="spellEnd"/>
+      <w:r>
+        <w:rPr>
+          <w:rFonts w:asciiTheme="majorHAnsi" w:hAnsiTheme="majorHAnsi"/>
+          <w:bCs/>
+          <w:i/>
+          <w:iCs/>
+        </w:rPr>
+        <w:t>(</w:t>
+      </w:r>
+      <w:proofErr w:type="gramEnd"/>
+      <w:r>
+        <w:rPr>
+          <w:rFonts w:asciiTheme="majorHAnsi" w:hAnsiTheme="majorHAnsi"/>
+          <w:bCs/>
+          <w:i/>
+          <w:iCs/>
+        </w:rPr>
+        <w:t xml:space="preserve">'./02_data_cleaned/season_summary.csv', </w:t>
+      </w:r>
+      <w:proofErr w:type="spellStart"/>
+      <w:r>
+        <w:rPr>
+          <w:rFonts w:asciiTheme="majorHAnsi" w:hAnsiTheme="majorHAnsi"/>
+          <w:bCs/>
+          <w:i/>
+          <w:iCs/>
+        </w:rPr>
+        <w:t>index</w:t>
+      </w:r>
+      <w:proofErr w:type="spellEnd"/>
+      <w:r>
+        <w:rPr>
+          <w:rFonts w:asciiTheme="majorHAnsi" w:hAnsiTheme="majorHAnsi"/>
+          <w:bCs/>
+          <w:i/>
+          <w:iCs/>
+        </w:rPr>
+        <w:t>=False)</w:t>
+      </w:r>
     </w:p>
     <w:sectPr>
       <w:pgSz w:w="11906" w:h="16838"/>
@@ -353,8 +3283,189 @@
       </w:rPr>
     </w:lvl>
   </w:abstractNum>
+  <w:abstractNum w:abstractNumId="1" w15:restartNumberingAfterBreak="0">
+    <w:nsid w:val="2EE54234"/>
+    <w:multiLevelType w:val="hybridMultilevel"/>
+    <w:tmpl w:val="2FB485E6"/>
+    <w:lvl w:ilvl="0" w:tplc="040A000F">
+      <w:start w:val="1"/>
+      <w:numFmt w:val="decimal"/>
+      <w:lvlText w:val="%1."/>
+      <w:lvlJc w:val="left"/>
+      <w:pPr>
+        <w:ind w:left="1080" w:hanging="360"/>
+      </w:pPr>
+    </w:lvl>
+    <w:lvl w:ilvl="1" w:tplc="040A0019" w:tentative="1">
+      <w:start w:val="1"/>
+      <w:numFmt w:val="lowerLetter"/>
+      <w:lvlText w:val="%2."/>
+      <w:lvlJc w:val="left"/>
+      <w:pPr>
+        <w:ind w:left="1800" w:hanging="360"/>
+      </w:pPr>
+    </w:lvl>
+    <w:lvl w:ilvl="2" w:tplc="040A001B" w:tentative="1">
+      <w:start w:val="1"/>
+      <w:numFmt w:val="lowerRoman"/>
+      <w:lvlText w:val="%3."/>
+      <w:lvlJc w:val="right"/>
+      <w:pPr>
+        <w:ind w:left="2520" w:hanging="180"/>
+      </w:pPr>
+    </w:lvl>
+    <w:lvl w:ilvl="3" w:tplc="040A000F" w:tentative="1">
+      <w:start w:val="1"/>
+      <w:numFmt w:val="decimal"/>
+      <w:lvlText w:val="%4."/>
+      <w:lvlJc w:val="left"/>
+      <w:pPr>
+        <w:ind w:left="3240" w:hanging="360"/>
+      </w:pPr>
+    </w:lvl>
+    <w:lvl w:ilvl="4" w:tplc="040A0019" w:tentative="1">
+      <w:start w:val="1"/>
+      <w:numFmt w:val="lowerLetter"/>
+      <w:lvlText w:val="%5."/>
+      <w:lvlJc w:val="left"/>
+      <w:pPr>
+        <w:ind w:left="3960" w:hanging="360"/>
+      </w:pPr>
+    </w:lvl>
+    <w:lvl w:ilvl="5" w:tplc="040A001B" w:tentative="1">
+      <w:start w:val="1"/>
+      <w:numFmt w:val="lowerRoman"/>
+      <w:lvlText w:val="%6."/>
+      <w:lvlJc w:val="right"/>
+      <w:pPr>
+        <w:ind w:left="4680" w:hanging="180"/>
+      </w:pPr>
+    </w:lvl>
+    <w:lvl w:ilvl="6" w:tplc="040A000F" w:tentative="1">
+      <w:start w:val="1"/>
+      <w:numFmt w:val="decimal"/>
+      <w:lvlText w:val="%7."/>
+      <w:lvlJc w:val="left"/>
+      <w:pPr>
+        <w:ind w:left="5400" w:hanging="360"/>
+      </w:pPr>
+    </w:lvl>
+    <w:lvl w:ilvl="7" w:tplc="040A0019" w:tentative="1">
+      <w:start w:val="1"/>
+      <w:numFmt w:val="lowerLetter"/>
+      <w:lvlText w:val="%8."/>
+      <w:lvlJc w:val="left"/>
+      <w:pPr>
+        <w:ind w:left="6120" w:hanging="360"/>
+      </w:pPr>
+    </w:lvl>
+    <w:lvl w:ilvl="8" w:tplc="040A001B" w:tentative="1">
+      <w:start w:val="1"/>
+      <w:numFmt w:val="lowerRoman"/>
+      <w:lvlText w:val="%9."/>
+      <w:lvlJc w:val="right"/>
+      <w:pPr>
+        <w:ind w:left="6840" w:hanging="180"/>
+      </w:pPr>
+    </w:lvl>
+  </w:abstractNum>
+  <w:abstractNum w:abstractNumId="2" w15:restartNumberingAfterBreak="0">
+    <w:nsid w:val="6D5B1CA4"/>
+    <w:multiLevelType w:val="hybridMultilevel"/>
+    <w:tmpl w:val="B128EB3A"/>
+    <w:lvl w:ilvl="0" w:tplc="040A000F">
+      <w:start w:val="1"/>
+      <w:numFmt w:val="decimal"/>
+      <w:lvlText w:val="%1."/>
+      <w:lvlJc w:val="left"/>
+      <w:pPr>
+        <w:ind w:left="720" w:hanging="360"/>
+      </w:pPr>
+      <w:rPr>
+        <w:rFonts w:hint="default"/>
+      </w:rPr>
+    </w:lvl>
+    <w:lvl w:ilvl="1" w:tplc="040A0019" w:tentative="1">
+      <w:start w:val="1"/>
+      <w:numFmt w:val="lowerLetter"/>
+      <w:lvlText w:val="%2."/>
+      <w:lvlJc w:val="left"/>
+      <w:pPr>
+        <w:ind w:left="1440" w:hanging="360"/>
+      </w:pPr>
+    </w:lvl>
+    <w:lvl w:ilvl="2" w:tplc="040A001B" w:tentative="1">
+      <w:start w:val="1"/>
+      <w:numFmt w:val="lowerRoman"/>
+      <w:lvlText w:val="%3."/>
+      <w:lvlJc w:val="right"/>
+      <w:pPr>
+        <w:ind w:left="2160" w:hanging="180"/>
+      </w:pPr>
+    </w:lvl>
+    <w:lvl w:ilvl="3" w:tplc="040A000F" w:tentative="1">
+      <w:start w:val="1"/>
+      <w:numFmt w:val="decimal"/>
+      <w:lvlText w:val="%4."/>
+      <w:lvlJc w:val="left"/>
+      <w:pPr>
+        <w:ind w:left="2880" w:hanging="360"/>
+      </w:pPr>
+    </w:lvl>
+    <w:lvl w:ilvl="4" w:tplc="040A0019" w:tentative="1">
+      <w:start w:val="1"/>
+      <w:numFmt w:val="lowerLetter"/>
+      <w:lvlText w:val="%5."/>
+      <w:lvlJc w:val="left"/>
+      <w:pPr>
+        <w:ind w:left="3600" w:hanging="360"/>
+      </w:pPr>
+    </w:lvl>
+    <w:lvl w:ilvl="5" w:tplc="040A001B" w:tentative="1">
+      <w:start w:val="1"/>
+      <w:numFmt w:val="lowerRoman"/>
+      <w:lvlText w:val="%6."/>
+      <w:lvlJc w:val="right"/>
+      <w:pPr>
+        <w:ind w:left="4320" w:hanging="180"/>
+      </w:pPr>
+    </w:lvl>
+    <w:lvl w:ilvl="6" w:tplc="040A000F" w:tentative="1">
+      <w:start w:val="1"/>
+      <w:numFmt w:val="decimal"/>
+      <w:lvlText w:val="%7."/>
+      <w:lvlJc w:val="left"/>
+      <w:pPr>
+        <w:ind w:left="5040" w:hanging="360"/>
+      </w:pPr>
+    </w:lvl>
+    <w:lvl w:ilvl="7" w:tplc="040A0019" w:tentative="1">
+      <w:start w:val="1"/>
+      <w:numFmt w:val="lowerLetter"/>
+      <w:lvlText w:val="%8."/>
+      <w:lvlJc w:val="left"/>
+      <w:pPr>
+        <w:ind w:left="5760" w:hanging="360"/>
+      </w:pPr>
+    </w:lvl>
+    <w:lvl w:ilvl="8" w:tplc="040A001B" w:tentative="1">
+      <w:start w:val="1"/>
+      <w:numFmt w:val="lowerRoman"/>
+      <w:lvlText w:val="%9."/>
+      <w:lvlJc w:val="right"/>
+      <w:pPr>
+        <w:ind w:left="6480" w:hanging="180"/>
+      </w:pPr>
+    </w:lvl>
+  </w:abstractNum>
   <w:num w:numId="1" w16cid:durableId="907543068">
     <w:abstractNumId w:val="0"/>
+  </w:num>
+  <w:num w:numId="2" w16cid:durableId="1672372362">
+    <w:abstractNumId w:val="2"/>
+  </w:num>
+  <w:num w:numId="3" w16cid:durableId="223297998">
+    <w:abstractNumId w:val="1"/>
   </w:num>
 </w:numbering>
 </file>

</xml_diff>